<commit_message>
no background for lines.
</commit_message>
<xml_diff>
--- a/Rscripts/Flextable/migen_example.docx
+++ b/Rscripts/Flextable/migen_example.docx
@@ -7,15 +7,15 @@
         NA"/&gt;
         <w:tblLayout w:type="fixed"/>
         <w:jc w:val="center"/>
-        <w:tblW w:type="dxa" w:w="10499"/>
+        <w:tblW w:type="dxa" w:w="11250"/>
         <w:tblLook w:firstRow="1" w:lastRow="0" w:firstColumn="0" w:lastColumn="0" w:noHBand="0" w:noVBand="1"/>
       </w:tblPr>
       <w:tblGrid>
-        <w:gridCol w:w="4310"/>
-        <w:gridCol w:w="960"/>
-        <w:gridCol w:w="2147"/>
-        <w:gridCol w:w="2024"/>
-        <w:gridCol w:w="1058"/>
+        <w:gridCol w:w="4470"/>
+        <w:gridCol w:w="1096"/>
+        <w:gridCol w:w="2307"/>
+        <w:gridCol w:w="2184"/>
+        <w:gridCol w:w="1193"/>
       </w:tblGrid>
       <w:tr>
         <w:trPr>
@@ -26,7 +26,8 @@
         <w:tc>
           <w:tcPr>
             <w:tcBorders>
-              <w:bottom w:val="single" w:sz="16" w:space="0" w:color="007FA6"/>
+              <w:bottom w:val="single" w:sz="12" w:space="0" w:color="000000"/>
+              <w:top w:val="single" w:sz="16" w:space="0" w:color="000000"/>
             </w:tcBorders>
             <w:shd w:val="clear" w:color="auto" w:fill="FFFFFF"/>
             <w:tcMar>
@@ -41,12 +42,11 @@
             <w:pPr>
               <w:jc w:val="left"/>
               <w:spacing w:after="100" w:before="100" w:line="240"/>
-              <w:ind w:firstLine="0" w:left="40" w:right="40"/>
-            </w:pPr>
-            <w:r xmlns:w="http://schemas.openxmlformats.org/wordprocessingml/2006/main" xmlns:wp="http://schemas.openxmlformats.org/drawingml/2006/wordprocessingDrawing" xmlns:r="http://schemas.openxmlformats.org/officeDocument/2006/relationships" xmlns:w14="http://schemas.microsoft.com/office/word/2010/wordml">
-              <w:rPr>
-                <w:rFonts w:ascii="Arial" w:hAnsi="Arial" w:eastAsia="Arial" w:cs="Arial"/>
-                <w:b/>
+              <w:ind w:firstLine="0" w:left="100" w:right="100"/>
+            </w:pPr>
+            <w:r xmlns:w="http://schemas.openxmlformats.org/wordprocessingml/2006/main" xmlns:wp="http://schemas.openxmlformats.org/drawingml/2006/wordprocessingDrawing" xmlns:r="http://schemas.openxmlformats.org/officeDocument/2006/relationships" xmlns:w14="http://schemas.microsoft.com/office/word/2010/wordml">
+              <w:rPr>
+                <w:rFonts w:ascii="Calibri" w:hAnsi="Calibri" w:eastAsia="Calibri" w:cs="Calibri"/>
                 <w:sz w:val="22"/>
                 <w:szCs w:val="22"/>
                 <w:color w:val="111111"/>
@@ -58,7 +58,8 @@
         <w:tc>
           <w:tcPr>
             <w:tcBorders>
-              <w:bottom w:val="single" w:sz="16" w:space="0" w:color="007FA6"/>
+              <w:bottom w:val="single" w:sz="12" w:space="0" w:color="000000"/>
+              <w:top w:val="single" w:sz="16" w:space="0" w:color="000000"/>
             </w:tcBorders>
             <w:shd w:val="clear" w:color="auto" w:fill="FFFFFF"/>
             <w:tcMar>
@@ -73,12 +74,11 @@
             <w:pPr>
               <w:jc w:val="center"/>
               <w:spacing w:after="100" w:before="100" w:line="240"/>
-              <w:ind w:firstLine="0" w:left="40" w:right="40"/>
-            </w:pPr>
-            <w:r xmlns:w="http://schemas.openxmlformats.org/wordprocessingml/2006/main" xmlns:wp="http://schemas.openxmlformats.org/drawingml/2006/wordprocessingDrawing" xmlns:r="http://schemas.openxmlformats.org/officeDocument/2006/relationships" xmlns:w14="http://schemas.microsoft.com/office/word/2010/wordml">
-              <w:rPr>
-                <w:rFonts w:ascii="Arial" w:hAnsi="Arial" w:eastAsia="Arial" w:cs="Arial"/>
-                <w:b/>
+              <w:ind w:firstLine="0" w:left="100" w:right="100"/>
+            </w:pPr>
+            <w:r xmlns:w="http://schemas.openxmlformats.org/wordprocessingml/2006/main" xmlns:wp="http://schemas.openxmlformats.org/drawingml/2006/wordprocessingDrawing" xmlns:r="http://schemas.openxmlformats.org/officeDocument/2006/relationships" xmlns:w14="http://schemas.microsoft.com/office/word/2010/wordml">
+              <w:rPr>
+                <w:rFonts w:ascii="Calibri" w:hAnsi="Calibri" w:eastAsia="Calibri" w:cs="Calibri"/>
                 <w:sz w:val="22"/>
                 <w:szCs w:val="22"/>
                 <w:color w:val="111111"/>
@@ -90,7 +90,8 @@
         <w:tc>
           <w:tcPr>
             <w:tcBorders>
-              <w:bottom w:val="single" w:sz="16" w:space="0" w:color="007FA6"/>
+              <w:bottom w:val="single" w:sz="12" w:space="0" w:color="000000"/>
+              <w:top w:val="single" w:sz="16" w:space="0" w:color="000000"/>
             </w:tcBorders>
             <w:shd w:val="clear" w:color="auto" w:fill="FFFFFF"/>
             <w:tcMar>
@@ -105,12 +106,11 @@
             <w:pPr>
               <w:jc w:val="center"/>
               <w:spacing w:after="100" w:before="100" w:line="240"/>
-              <w:ind w:firstLine="0" w:left="40" w:right="40"/>
-            </w:pPr>
-            <w:r xmlns:w="http://schemas.openxmlformats.org/wordprocessingml/2006/main" xmlns:wp="http://schemas.openxmlformats.org/drawingml/2006/wordprocessingDrawing" xmlns:r="http://schemas.openxmlformats.org/officeDocument/2006/relationships" xmlns:w14="http://schemas.microsoft.com/office/word/2010/wordml">
-              <w:rPr>
-                <w:rFonts w:ascii="Arial" w:hAnsi="Arial" w:eastAsia="Arial" w:cs="Arial"/>
-                <w:b/>
+              <w:ind w:firstLine="0" w:left="100" w:right="100"/>
+            </w:pPr>
+            <w:r xmlns:w="http://schemas.openxmlformats.org/wordprocessingml/2006/main" xmlns:wp="http://schemas.openxmlformats.org/drawingml/2006/wordprocessingDrawing" xmlns:r="http://schemas.openxmlformats.org/officeDocument/2006/relationships" xmlns:w14="http://schemas.microsoft.com/office/word/2010/wordml">
+              <w:rPr>
+                <w:rFonts w:ascii="Calibri" w:hAnsi="Calibri" w:eastAsia="Calibri" w:cs="Calibri"/>
                 <w:sz w:val="22"/>
                 <w:szCs w:val="22"/>
                 <w:color w:val="111111"/>
@@ -122,7 +122,8 @@
         <w:tc>
           <w:tcPr>
             <w:tcBorders>
-              <w:bottom w:val="single" w:sz="16" w:space="0" w:color="007FA6"/>
+              <w:bottom w:val="single" w:sz="12" w:space="0" w:color="000000"/>
+              <w:top w:val="single" w:sz="16" w:space="0" w:color="000000"/>
             </w:tcBorders>
             <w:shd w:val="clear" w:color="auto" w:fill="FFFFFF"/>
             <w:tcMar>
@@ -137,12 +138,11 @@
             <w:pPr>
               <w:jc w:val="center"/>
               <w:spacing w:after="100" w:before="100" w:line="240"/>
-              <w:ind w:firstLine="0" w:left="40" w:right="40"/>
-            </w:pPr>
-            <w:r xmlns:w="http://schemas.openxmlformats.org/wordprocessingml/2006/main" xmlns:wp="http://schemas.openxmlformats.org/drawingml/2006/wordprocessingDrawing" xmlns:r="http://schemas.openxmlformats.org/officeDocument/2006/relationships" xmlns:w14="http://schemas.microsoft.com/office/word/2010/wordml">
-              <w:rPr>
-                <w:rFonts w:ascii="Arial" w:hAnsi="Arial" w:eastAsia="Arial" w:cs="Arial"/>
-                <w:b/>
+              <w:ind w:firstLine="0" w:left="100" w:right="100"/>
+            </w:pPr>
+            <w:r xmlns:w="http://schemas.openxmlformats.org/wordprocessingml/2006/main" xmlns:wp="http://schemas.openxmlformats.org/drawingml/2006/wordprocessingDrawing" xmlns:r="http://schemas.openxmlformats.org/officeDocument/2006/relationships" xmlns:w14="http://schemas.microsoft.com/office/word/2010/wordml">
+              <w:rPr>
+                <w:rFonts w:ascii="Calibri" w:hAnsi="Calibri" w:eastAsia="Calibri" w:cs="Calibri"/>
                 <w:sz w:val="22"/>
                 <w:szCs w:val="22"/>
                 <w:color w:val="111111"/>
@@ -154,7 +154,8 @@
         <w:tc>
           <w:tcPr>
             <w:tcBorders>
-              <w:bottom w:val="single" w:sz="16" w:space="0" w:color="007FA6"/>
+              <w:bottom w:val="single" w:sz="12" w:space="0" w:color="000000"/>
+              <w:top w:val="single" w:sz="16" w:space="0" w:color="000000"/>
             </w:tcBorders>
             <w:shd w:val="clear" w:color="auto" w:fill="FFFFFF"/>
             <w:tcMar>
@@ -169,12 +170,11 @@
             <w:pPr>
               <w:jc w:val="center"/>
               <w:spacing w:after="100" w:before="100" w:line="240"/>
-              <w:ind w:firstLine="0" w:left="40" w:right="40"/>
-            </w:pPr>
-            <w:r xmlns:w="http://schemas.openxmlformats.org/wordprocessingml/2006/main" xmlns:wp="http://schemas.openxmlformats.org/drawingml/2006/wordprocessingDrawing" xmlns:r="http://schemas.openxmlformats.org/officeDocument/2006/relationships" xmlns:w14="http://schemas.microsoft.com/office/word/2010/wordml">
-              <w:rPr>
-                <w:rFonts w:ascii="Arial" w:hAnsi="Arial" w:eastAsia="Arial" w:cs="Arial"/>
-                <w:b/>
+              <w:ind w:firstLine="0" w:left="100" w:right="100"/>
+            </w:pPr>
+            <w:r xmlns:w="http://schemas.openxmlformats.org/wordprocessingml/2006/main" xmlns:wp="http://schemas.openxmlformats.org/drawingml/2006/wordprocessingDrawing" xmlns:r="http://schemas.openxmlformats.org/officeDocument/2006/relationships" xmlns:w14="http://schemas.microsoft.com/office/word/2010/wordml">
+              <w:rPr>
+                <w:rFonts w:ascii="Calibri" w:hAnsi="Calibri" w:eastAsia="Calibri" w:cs="Calibri"/>
                 <w:sz w:val="22"/>
                 <w:szCs w:val="22"/>
                 <w:color w:val="111111"/>
@@ -192,7 +192,7 @@
         <w:tc>
           <w:tcPr>
             <w:tcBorders/>
-            <w:shd w:val="clear" w:color="auto" w:fill="EFEFEF"/>
+            <w:shd w:val="clear" w:color="auto" w:fill="FFFFFF"/>
             <w:tcMar>
               <w:top w:w="0" w:type="dxa"/>
               <w:bottom w:w="0" w:type="dxa"/>
@@ -205,11 +205,11 @@
             <w:pPr>
               <w:jc w:val="left"/>
               <w:spacing w:after="100" w:before="100" w:line="240"/>
-              <w:ind w:firstLine="0" w:left="40" w:right="40"/>
-            </w:pPr>
-            <w:r xmlns:w="http://schemas.openxmlformats.org/wordprocessingml/2006/main" xmlns:wp="http://schemas.openxmlformats.org/drawingml/2006/wordprocessingDrawing" xmlns:r="http://schemas.openxmlformats.org/officeDocument/2006/relationships" xmlns:w14="http://schemas.microsoft.com/office/word/2010/wordml">
-              <w:rPr>
-                <w:rFonts w:ascii="Arial" w:hAnsi="Arial" w:eastAsia="Arial" w:cs="Arial"/>
+              <w:ind w:firstLine="0" w:left="100" w:right="100"/>
+            </w:pPr>
+            <w:r xmlns:w="http://schemas.openxmlformats.org/wordprocessingml/2006/main" xmlns:wp="http://schemas.openxmlformats.org/drawingml/2006/wordprocessingDrawing" xmlns:r="http://schemas.openxmlformats.org/officeDocument/2006/relationships" xmlns:w14="http://schemas.microsoft.com/office/word/2010/wordml">
+              <w:rPr>
+                <w:rFonts w:ascii="Calibri" w:hAnsi="Calibri" w:eastAsia="Calibri" w:cs="Calibri"/>
                 <w:sz w:val="22"/>
                 <w:szCs w:val="22"/>
                 <w:color w:val="111111"/>
@@ -221,24 +221,24 @@
         <w:tc>
           <w:tcPr>
             <w:tcBorders/>
-            <w:shd w:val="clear" w:color="auto" w:fill="EFEFEF"/>
-            <w:tcMar>
-              <w:top w:w="0" w:type="dxa"/>
-              <w:bottom w:w="0" w:type="dxa"/>
-              <w:left w:w="0" w:type="dxa"/>
-              <w:right w:w="0" w:type="dxa"/>
-            </w:tcMar>
-            <w:vAlign w:val="center"/>
-          </w:tcPr>
-          <w:p>
-            <w:pPr>
-              <w:jc w:val="center"/>
-              <w:spacing w:after="100" w:before="100" w:line="240"/>
-              <w:ind w:firstLine="0" w:left="40" w:right="40"/>
-            </w:pPr>
-            <w:r xmlns:w="http://schemas.openxmlformats.org/wordprocessingml/2006/main" xmlns:wp="http://schemas.openxmlformats.org/drawingml/2006/wordprocessingDrawing" xmlns:r="http://schemas.openxmlformats.org/officeDocument/2006/relationships" xmlns:w14="http://schemas.microsoft.com/office/word/2010/wordml">
-              <w:rPr>
-                <w:rFonts w:ascii="Arial" w:hAnsi="Arial" w:eastAsia="Arial" w:cs="Arial"/>
+            <w:shd w:val="clear" w:color="auto" w:fill="FFFFFF"/>
+            <w:tcMar>
+              <w:top w:w="0" w:type="dxa"/>
+              <w:bottom w:w="0" w:type="dxa"/>
+              <w:left w:w="0" w:type="dxa"/>
+              <w:right w:w="0" w:type="dxa"/>
+            </w:tcMar>
+            <w:vAlign w:val="center"/>
+          </w:tcPr>
+          <w:p>
+            <w:pPr>
+              <w:jc w:val="center"/>
+              <w:spacing w:after="100" w:before="100" w:line="240"/>
+              <w:ind w:firstLine="0" w:left="100" w:right="100"/>
+            </w:pPr>
+            <w:r xmlns:w="http://schemas.openxmlformats.org/wordprocessingml/2006/main" xmlns:wp="http://schemas.openxmlformats.org/drawingml/2006/wordprocessingDrawing" xmlns:r="http://schemas.openxmlformats.org/officeDocument/2006/relationships" xmlns:w14="http://schemas.microsoft.com/office/word/2010/wordml">
+              <w:rPr>
+                <w:rFonts w:ascii="Calibri" w:hAnsi="Calibri" w:eastAsia="Calibri" w:cs="Calibri"/>
                 <w:sz w:val="22"/>
                 <w:szCs w:val="22"/>
                 <w:color w:val="111111"/>
@@ -250,24 +250,24 @@
         <w:tc>
           <w:tcPr>
             <w:tcBorders/>
-            <w:shd w:val="clear" w:color="auto" w:fill="EFEFEF"/>
-            <w:tcMar>
-              <w:top w:w="0" w:type="dxa"/>
-              <w:bottom w:w="0" w:type="dxa"/>
-              <w:left w:w="0" w:type="dxa"/>
-              <w:right w:w="0" w:type="dxa"/>
-            </w:tcMar>
-            <w:vAlign w:val="center"/>
-          </w:tcPr>
-          <w:p>
-            <w:pPr>
-              <w:jc w:val="center"/>
-              <w:spacing w:after="100" w:before="100" w:line="240"/>
-              <w:ind w:firstLine="0" w:left="40" w:right="40"/>
-            </w:pPr>
-            <w:r xmlns:w="http://schemas.openxmlformats.org/wordprocessingml/2006/main" xmlns:wp="http://schemas.openxmlformats.org/drawingml/2006/wordprocessingDrawing" xmlns:r="http://schemas.openxmlformats.org/officeDocument/2006/relationships" xmlns:w14="http://schemas.microsoft.com/office/word/2010/wordml">
-              <w:rPr>
-                <w:rFonts w:ascii="Arial" w:hAnsi="Arial" w:eastAsia="Arial" w:cs="Arial"/>
+            <w:shd w:val="clear" w:color="auto" w:fill="FFFFFF"/>
+            <w:tcMar>
+              <w:top w:w="0" w:type="dxa"/>
+              <w:bottom w:w="0" w:type="dxa"/>
+              <w:left w:w="0" w:type="dxa"/>
+              <w:right w:w="0" w:type="dxa"/>
+            </w:tcMar>
+            <w:vAlign w:val="center"/>
+          </w:tcPr>
+          <w:p>
+            <w:pPr>
+              <w:jc w:val="center"/>
+              <w:spacing w:after="100" w:before="100" w:line="240"/>
+              <w:ind w:firstLine="0" w:left="100" w:right="100"/>
+            </w:pPr>
+            <w:r xmlns:w="http://schemas.openxmlformats.org/wordprocessingml/2006/main" xmlns:wp="http://schemas.openxmlformats.org/drawingml/2006/wordprocessingDrawing" xmlns:r="http://schemas.openxmlformats.org/officeDocument/2006/relationships" xmlns:w14="http://schemas.microsoft.com/office/word/2010/wordml">
+              <w:rPr>
+                <w:rFonts w:ascii="Calibri" w:hAnsi="Calibri" w:eastAsia="Calibri" w:cs="Calibri"/>
                 <w:sz w:val="22"/>
                 <w:szCs w:val="22"/>
                 <w:color w:val="111111"/>
@@ -279,24 +279,24 @@
         <w:tc>
           <w:tcPr>
             <w:tcBorders/>
-            <w:shd w:val="clear" w:color="auto" w:fill="EFEFEF"/>
-            <w:tcMar>
-              <w:top w:w="0" w:type="dxa"/>
-              <w:bottom w:w="0" w:type="dxa"/>
-              <w:left w:w="0" w:type="dxa"/>
-              <w:right w:w="0" w:type="dxa"/>
-            </w:tcMar>
-            <w:vAlign w:val="center"/>
-          </w:tcPr>
-          <w:p>
-            <w:pPr>
-              <w:jc w:val="center"/>
-              <w:spacing w:after="100" w:before="100" w:line="240"/>
-              <w:ind w:firstLine="0" w:left="40" w:right="40"/>
-            </w:pPr>
-            <w:r xmlns:w="http://schemas.openxmlformats.org/wordprocessingml/2006/main" xmlns:wp="http://schemas.openxmlformats.org/drawingml/2006/wordprocessingDrawing" xmlns:r="http://schemas.openxmlformats.org/officeDocument/2006/relationships" xmlns:w14="http://schemas.microsoft.com/office/word/2010/wordml">
-              <w:rPr>
-                <w:rFonts w:ascii="Arial" w:hAnsi="Arial" w:eastAsia="Arial" w:cs="Arial"/>
+            <w:shd w:val="clear" w:color="auto" w:fill="FFFFFF"/>
+            <w:tcMar>
+              <w:top w:w="0" w:type="dxa"/>
+              <w:bottom w:w="0" w:type="dxa"/>
+              <w:left w:w="0" w:type="dxa"/>
+              <w:right w:w="0" w:type="dxa"/>
+            </w:tcMar>
+            <w:vAlign w:val="center"/>
+          </w:tcPr>
+          <w:p>
+            <w:pPr>
+              <w:jc w:val="center"/>
+              <w:spacing w:after="100" w:before="100" w:line="240"/>
+              <w:ind w:firstLine="0" w:left="100" w:right="100"/>
+            </w:pPr>
+            <w:r xmlns:w="http://schemas.openxmlformats.org/wordprocessingml/2006/main" xmlns:wp="http://schemas.openxmlformats.org/drawingml/2006/wordprocessingDrawing" xmlns:r="http://schemas.openxmlformats.org/officeDocument/2006/relationships" xmlns:w14="http://schemas.microsoft.com/office/word/2010/wordml">
+              <w:rPr>
+                <w:rFonts w:ascii="Calibri" w:hAnsi="Calibri" w:eastAsia="Calibri" w:cs="Calibri"/>
                 <w:sz w:val="22"/>
                 <w:szCs w:val="22"/>
                 <w:color w:val="111111"/>
@@ -308,24 +308,24 @@
         <w:tc>
           <w:tcPr>
             <w:tcBorders/>
-            <w:shd w:val="clear" w:color="auto" w:fill="EFEFEF"/>
-            <w:tcMar>
-              <w:top w:w="0" w:type="dxa"/>
-              <w:bottom w:w="0" w:type="dxa"/>
-              <w:left w:w="0" w:type="dxa"/>
-              <w:right w:w="0" w:type="dxa"/>
-            </w:tcMar>
-            <w:vAlign w:val="center"/>
-          </w:tcPr>
-          <w:p>
-            <w:pPr>
-              <w:jc w:val="center"/>
-              <w:spacing w:after="100" w:before="100" w:line="240"/>
-              <w:ind w:firstLine="0" w:left="40" w:right="40"/>
-            </w:pPr>
-            <w:r xmlns:w="http://schemas.openxmlformats.org/wordprocessingml/2006/main" xmlns:wp="http://schemas.openxmlformats.org/drawingml/2006/wordprocessingDrawing" xmlns:r="http://schemas.openxmlformats.org/officeDocument/2006/relationships" xmlns:w14="http://schemas.microsoft.com/office/word/2010/wordml">
-              <w:rPr>
-                <w:rFonts w:ascii="Arial" w:hAnsi="Arial" w:eastAsia="Arial" w:cs="Arial"/>
+            <w:shd w:val="clear" w:color="auto" w:fill="FFFFFF"/>
+            <w:tcMar>
+              <w:top w:w="0" w:type="dxa"/>
+              <w:bottom w:w="0" w:type="dxa"/>
+              <w:left w:w="0" w:type="dxa"/>
+              <w:right w:w="0" w:type="dxa"/>
+            </w:tcMar>
+            <w:vAlign w:val="center"/>
+          </w:tcPr>
+          <w:p>
+            <w:pPr>
+              <w:jc w:val="center"/>
+              <w:spacing w:after="100" w:before="100" w:line="240"/>
+              <w:ind w:firstLine="0" w:left="100" w:right="100"/>
+            </w:pPr>
+            <w:r xmlns:w="http://schemas.openxmlformats.org/wordprocessingml/2006/main" xmlns:wp="http://schemas.openxmlformats.org/drawingml/2006/wordprocessingDrawing" xmlns:r="http://schemas.openxmlformats.org/officeDocument/2006/relationships" xmlns:w14="http://schemas.microsoft.com/office/word/2010/wordml">
+              <w:rPr>
+                <w:rFonts w:ascii="Calibri" w:hAnsi="Calibri" w:eastAsia="Calibri" w:cs="Calibri"/>
                 <w:sz w:val="22"/>
                 <w:szCs w:val="22"/>
                 <w:color w:val="111111"/>
@@ -356,11 +356,11 @@
             <w:pPr>
               <w:jc w:val="left"/>
               <w:spacing w:after="100" w:before="100" w:line="240"/>
-              <w:ind w:firstLine="0" w:left="40" w:right="40"/>
-            </w:pPr>
-            <w:r xmlns:w="http://schemas.openxmlformats.org/wordprocessingml/2006/main" xmlns:wp="http://schemas.openxmlformats.org/drawingml/2006/wordprocessingDrawing" xmlns:r="http://schemas.openxmlformats.org/officeDocument/2006/relationships" xmlns:w14="http://schemas.microsoft.com/office/word/2010/wordml">
-              <w:rPr>
-                <w:rFonts w:ascii="Arial" w:hAnsi="Arial" w:eastAsia="Arial" w:cs="Arial"/>
+              <w:ind w:firstLine="0" w:left="100" w:right="100"/>
+            </w:pPr>
+            <w:r xmlns:w="http://schemas.openxmlformats.org/wordprocessingml/2006/main" xmlns:wp="http://schemas.openxmlformats.org/drawingml/2006/wordprocessingDrawing" xmlns:r="http://schemas.openxmlformats.org/officeDocument/2006/relationships" xmlns:w14="http://schemas.microsoft.com/office/word/2010/wordml">
+              <w:rPr>
+                <w:rFonts w:ascii="Calibri" w:hAnsi="Calibri" w:eastAsia="Calibri" w:cs="Calibri"/>
                 <w:sz w:val="22"/>
                 <w:szCs w:val="22"/>
                 <w:color w:val="111111"/>
@@ -385,11 +385,11 @@
             <w:pPr>
               <w:jc w:val="center"/>
               <w:spacing w:after="100" w:before="100" w:line="240"/>
-              <w:ind w:firstLine="0" w:left="40" w:right="40"/>
-            </w:pPr>
-            <w:r xmlns:w="http://schemas.openxmlformats.org/wordprocessingml/2006/main" xmlns:wp="http://schemas.openxmlformats.org/drawingml/2006/wordprocessingDrawing" xmlns:r="http://schemas.openxmlformats.org/officeDocument/2006/relationships" xmlns:w14="http://schemas.microsoft.com/office/word/2010/wordml">
-              <w:rPr>
-                <w:rFonts w:ascii="Arial" w:hAnsi="Arial" w:eastAsia="Arial" w:cs="Arial"/>
+              <w:ind w:firstLine="0" w:left="100" w:right="100"/>
+            </w:pPr>
+            <w:r xmlns:w="http://schemas.openxmlformats.org/wordprocessingml/2006/main" xmlns:wp="http://schemas.openxmlformats.org/drawingml/2006/wordprocessingDrawing" xmlns:r="http://schemas.openxmlformats.org/officeDocument/2006/relationships" xmlns:w14="http://schemas.microsoft.com/office/word/2010/wordml">
+              <w:rPr>
+                <w:rFonts w:ascii="Calibri" w:hAnsi="Calibri" w:eastAsia="Calibri" w:cs="Calibri"/>
                 <w:sz w:val="22"/>
                 <w:szCs w:val="22"/>
                 <w:color w:val="111111"/>
@@ -414,11 +414,11 @@
             <w:pPr>
               <w:jc w:val="center"/>
               <w:spacing w:after="100" w:before="100" w:line="240"/>
-              <w:ind w:firstLine="0" w:left="40" w:right="40"/>
-            </w:pPr>
-            <w:r xmlns:w="http://schemas.openxmlformats.org/wordprocessingml/2006/main" xmlns:wp="http://schemas.openxmlformats.org/drawingml/2006/wordprocessingDrawing" xmlns:r="http://schemas.openxmlformats.org/officeDocument/2006/relationships" xmlns:w14="http://schemas.microsoft.com/office/word/2010/wordml">
-              <w:rPr>
-                <w:rFonts w:ascii="Arial" w:hAnsi="Arial" w:eastAsia="Arial" w:cs="Arial"/>
+              <w:ind w:firstLine="0" w:left="100" w:right="100"/>
+            </w:pPr>
+            <w:r xmlns:w="http://schemas.openxmlformats.org/wordprocessingml/2006/main" xmlns:wp="http://schemas.openxmlformats.org/drawingml/2006/wordprocessingDrawing" xmlns:r="http://schemas.openxmlformats.org/officeDocument/2006/relationships" xmlns:w14="http://schemas.microsoft.com/office/word/2010/wordml">
+              <w:rPr>
+                <w:rFonts w:ascii="Calibri" w:hAnsi="Calibri" w:eastAsia="Calibri" w:cs="Calibri"/>
                 <w:sz w:val="22"/>
                 <w:szCs w:val="22"/>
                 <w:color w:val="111111"/>
@@ -443,11 +443,11 @@
             <w:pPr>
               <w:jc w:val="center"/>
               <w:spacing w:after="100" w:before="100" w:line="240"/>
-              <w:ind w:firstLine="0" w:left="40" w:right="40"/>
-            </w:pPr>
-            <w:r xmlns:w="http://schemas.openxmlformats.org/wordprocessingml/2006/main" xmlns:wp="http://schemas.openxmlformats.org/drawingml/2006/wordprocessingDrawing" xmlns:r="http://schemas.openxmlformats.org/officeDocument/2006/relationships" xmlns:w14="http://schemas.microsoft.com/office/word/2010/wordml">
-              <w:rPr>
-                <w:rFonts w:ascii="Arial" w:hAnsi="Arial" w:eastAsia="Arial" w:cs="Arial"/>
+              <w:ind w:firstLine="0" w:left="100" w:right="100"/>
+            </w:pPr>
+            <w:r xmlns:w="http://schemas.openxmlformats.org/wordprocessingml/2006/main" xmlns:wp="http://schemas.openxmlformats.org/drawingml/2006/wordprocessingDrawing" xmlns:r="http://schemas.openxmlformats.org/officeDocument/2006/relationships" xmlns:w14="http://schemas.microsoft.com/office/word/2010/wordml">
+              <w:rPr>
+                <w:rFonts w:ascii="Calibri" w:hAnsi="Calibri" w:eastAsia="Calibri" w:cs="Calibri"/>
                 <w:sz w:val="22"/>
                 <w:szCs w:val="22"/>
                 <w:color w:val="111111"/>
@@ -472,11 +472,11 @@
             <w:pPr>
               <w:jc w:val="center"/>
               <w:spacing w:after="100" w:before="100" w:line="240"/>
-              <w:ind w:firstLine="0" w:left="40" w:right="40"/>
-            </w:pPr>
-            <w:r xmlns:w="http://schemas.openxmlformats.org/wordprocessingml/2006/main" xmlns:wp="http://schemas.openxmlformats.org/drawingml/2006/wordprocessingDrawing" xmlns:r="http://schemas.openxmlformats.org/officeDocument/2006/relationships" xmlns:w14="http://schemas.microsoft.com/office/word/2010/wordml">
-              <w:rPr>
-                <w:rFonts w:ascii="Arial" w:hAnsi="Arial" w:eastAsia="Arial" w:cs="Arial"/>
+              <w:ind w:firstLine="0" w:left="100" w:right="100"/>
+            </w:pPr>
+            <w:r xmlns:w="http://schemas.openxmlformats.org/wordprocessingml/2006/main" xmlns:wp="http://schemas.openxmlformats.org/drawingml/2006/wordprocessingDrawing" xmlns:r="http://schemas.openxmlformats.org/officeDocument/2006/relationships" xmlns:w14="http://schemas.microsoft.com/office/word/2010/wordml">
+              <w:rPr>
+                <w:rFonts w:ascii="Calibri" w:hAnsi="Calibri" w:eastAsia="Calibri" w:cs="Calibri"/>
                 <w:sz w:val="22"/>
                 <w:szCs w:val="22"/>
                 <w:color w:val="111111"/>
@@ -494,7 +494,7 @@
         <w:tc>
           <w:tcPr>
             <w:tcBorders/>
-            <w:shd w:val="clear" w:color="auto" w:fill="EFEFEF"/>
+            <w:shd w:val="clear" w:color="auto" w:fill="FFFFFF"/>
             <w:tcMar>
               <w:top w:w="0" w:type="dxa"/>
               <w:bottom w:w="0" w:type="dxa"/>
@@ -507,11 +507,11 @@
             <w:pPr>
               <w:jc w:val="left"/>
               <w:spacing w:after="100" w:before="100" w:line="240"/>
-              <w:ind w:firstLine="0" w:left="40" w:right="40"/>
-            </w:pPr>
-            <w:r xmlns:w="http://schemas.openxmlformats.org/wordprocessingml/2006/main" xmlns:wp="http://schemas.openxmlformats.org/drawingml/2006/wordprocessingDrawing" xmlns:r="http://schemas.openxmlformats.org/officeDocument/2006/relationships" xmlns:w14="http://schemas.microsoft.com/office/word/2010/wordml">
-              <w:rPr>
-                <w:rFonts w:ascii="Arial" w:hAnsi="Arial" w:eastAsia="Arial" w:cs="Arial"/>
+              <w:ind w:firstLine="0" w:left="100" w:right="100"/>
+            </w:pPr>
+            <w:r xmlns:w="http://schemas.openxmlformats.org/wordprocessingml/2006/main" xmlns:wp="http://schemas.openxmlformats.org/drawingml/2006/wordprocessingDrawing" xmlns:r="http://schemas.openxmlformats.org/officeDocument/2006/relationships" xmlns:w14="http://schemas.microsoft.com/office/word/2010/wordml">
+              <w:rPr>
+                <w:rFonts w:ascii="Calibri" w:hAnsi="Calibri" w:eastAsia="Calibri" w:cs="Calibri"/>
                 <w:sz w:val="22"/>
                 <w:szCs w:val="22"/>
                 <w:color w:val="111111"/>
@@ -523,24 +523,24 @@
         <w:tc>
           <w:tcPr>
             <w:tcBorders/>
-            <w:shd w:val="clear" w:color="auto" w:fill="EFEFEF"/>
-            <w:tcMar>
-              <w:top w:w="0" w:type="dxa"/>
-              <w:bottom w:w="0" w:type="dxa"/>
-              <w:left w:w="0" w:type="dxa"/>
-              <w:right w:w="0" w:type="dxa"/>
-            </w:tcMar>
-            <w:vAlign w:val="center"/>
-          </w:tcPr>
-          <w:p>
-            <w:pPr>
-              <w:jc w:val="center"/>
-              <w:spacing w:after="100" w:before="100" w:line="240"/>
-              <w:ind w:firstLine="0" w:left="40" w:right="40"/>
-            </w:pPr>
-            <w:r xmlns:w="http://schemas.openxmlformats.org/wordprocessingml/2006/main" xmlns:wp="http://schemas.openxmlformats.org/drawingml/2006/wordprocessingDrawing" xmlns:r="http://schemas.openxmlformats.org/officeDocument/2006/relationships" xmlns:w14="http://schemas.microsoft.com/office/word/2010/wordml">
-              <w:rPr>
-                <w:rFonts w:ascii="Arial" w:hAnsi="Arial" w:eastAsia="Arial" w:cs="Arial"/>
+            <w:shd w:val="clear" w:color="auto" w:fill="FFFFFF"/>
+            <w:tcMar>
+              <w:top w:w="0" w:type="dxa"/>
+              <w:bottom w:w="0" w:type="dxa"/>
+              <w:left w:w="0" w:type="dxa"/>
+              <w:right w:w="0" w:type="dxa"/>
+            </w:tcMar>
+            <w:vAlign w:val="center"/>
+          </w:tcPr>
+          <w:p>
+            <w:pPr>
+              <w:jc w:val="center"/>
+              <w:spacing w:after="100" w:before="100" w:line="240"/>
+              <w:ind w:firstLine="0" w:left="100" w:right="100"/>
+            </w:pPr>
+            <w:r xmlns:w="http://schemas.openxmlformats.org/wordprocessingml/2006/main" xmlns:wp="http://schemas.openxmlformats.org/drawingml/2006/wordprocessingDrawing" xmlns:r="http://schemas.openxmlformats.org/officeDocument/2006/relationships" xmlns:w14="http://schemas.microsoft.com/office/word/2010/wordml">
+              <w:rPr>
+                <w:rFonts w:ascii="Calibri" w:hAnsi="Calibri" w:eastAsia="Calibri" w:cs="Calibri"/>
                 <w:sz w:val="22"/>
                 <w:szCs w:val="22"/>
                 <w:color w:val="111111"/>
@@ -552,24 +552,24 @@
         <w:tc>
           <w:tcPr>
             <w:tcBorders/>
-            <w:shd w:val="clear" w:color="auto" w:fill="EFEFEF"/>
-            <w:tcMar>
-              <w:top w:w="0" w:type="dxa"/>
-              <w:bottom w:w="0" w:type="dxa"/>
-              <w:left w:w="0" w:type="dxa"/>
-              <w:right w:w="0" w:type="dxa"/>
-            </w:tcMar>
-            <w:vAlign w:val="center"/>
-          </w:tcPr>
-          <w:p>
-            <w:pPr>
-              <w:jc w:val="center"/>
-              <w:spacing w:after="100" w:before="100" w:line="240"/>
-              <w:ind w:firstLine="0" w:left="40" w:right="40"/>
-            </w:pPr>
-            <w:r xmlns:w="http://schemas.openxmlformats.org/wordprocessingml/2006/main" xmlns:wp="http://schemas.openxmlformats.org/drawingml/2006/wordprocessingDrawing" xmlns:r="http://schemas.openxmlformats.org/officeDocument/2006/relationships" xmlns:w14="http://schemas.microsoft.com/office/word/2010/wordml">
-              <w:rPr>
-                <w:rFonts w:ascii="Arial" w:hAnsi="Arial" w:eastAsia="Arial" w:cs="Arial"/>
+            <w:shd w:val="clear" w:color="auto" w:fill="FFFFFF"/>
+            <w:tcMar>
+              <w:top w:w="0" w:type="dxa"/>
+              <w:bottom w:w="0" w:type="dxa"/>
+              <w:left w:w="0" w:type="dxa"/>
+              <w:right w:w="0" w:type="dxa"/>
+            </w:tcMar>
+            <w:vAlign w:val="center"/>
+          </w:tcPr>
+          <w:p>
+            <w:pPr>
+              <w:jc w:val="center"/>
+              <w:spacing w:after="100" w:before="100" w:line="240"/>
+              <w:ind w:firstLine="0" w:left="100" w:right="100"/>
+            </w:pPr>
+            <w:r xmlns:w="http://schemas.openxmlformats.org/wordprocessingml/2006/main" xmlns:wp="http://schemas.openxmlformats.org/drawingml/2006/wordprocessingDrawing" xmlns:r="http://schemas.openxmlformats.org/officeDocument/2006/relationships" xmlns:w14="http://schemas.microsoft.com/office/word/2010/wordml">
+              <w:rPr>
+                <w:rFonts w:ascii="Calibri" w:hAnsi="Calibri" w:eastAsia="Calibri" w:cs="Calibri"/>
                 <w:sz w:val="22"/>
                 <w:szCs w:val="22"/>
                 <w:color w:val="111111"/>
@@ -581,24 +581,24 @@
         <w:tc>
           <w:tcPr>
             <w:tcBorders/>
-            <w:shd w:val="clear" w:color="auto" w:fill="EFEFEF"/>
-            <w:tcMar>
-              <w:top w:w="0" w:type="dxa"/>
-              <w:bottom w:w="0" w:type="dxa"/>
-              <w:left w:w="0" w:type="dxa"/>
-              <w:right w:w="0" w:type="dxa"/>
-            </w:tcMar>
-            <w:vAlign w:val="center"/>
-          </w:tcPr>
-          <w:p>
-            <w:pPr>
-              <w:jc w:val="center"/>
-              <w:spacing w:after="100" w:before="100" w:line="240"/>
-              <w:ind w:firstLine="0" w:left="40" w:right="40"/>
-            </w:pPr>
-            <w:r xmlns:w="http://schemas.openxmlformats.org/wordprocessingml/2006/main" xmlns:wp="http://schemas.openxmlformats.org/drawingml/2006/wordprocessingDrawing" xmlns:r="http://schemas.openxmlformats.org/officeDocument/2006/relationships" xmlns:w14="http://schemas.microsoft.com/office/word/2010/wordml">
-              <w:rPr>
-                <w:rFonts w:ascii="Arial" w:hAnsi="Arial" w:eastAsia="Arial" w:cs="Arial"/>
+            <w:shd w:val="clear" w:color="auto" w:fill="FFFFFF"/>
+            <w:tcMar>
+              <w:top w:w="0" w:type="dxa"/>
+              <w:bottom w:w="0" w:type="dxa"/>
+              <w:left w:w="0" w:type="dxa"/>
+              <w:right w:w="0" w:type="dxa"/>
+            </w:tcMar>
+            <w:vAlign w:val="center"/>
+          </w:tcPr>
+          <w:p>
+            <w:pPr>
+              <w:jc w:val="center"/>
+              <w:spacing w:after="100" w:before="100" w:line="240"/>
+              <w:ind w:firstLine="0" w:left="100" w:right="100"/>
+            </w:pPr>
+            <w:r xmlns:w="http://schemas.openxmlformats.org/wordprocessingml/2006/main" xmlns:wp="http://schemas.openxmlformats.org/drawingml/2006/wordprocessingDrawing" xmlns:r="http://schemas.openxmlformats.org/officeDocument/2006/relationships" xmlns:w14="http://schemas.microsoft.com/office/word/2010/wordml">
+              <w:rPr>
+                <w:rFonts w:ascii="Calibri" w:hAnsi="Calibri" w:eastAsia="Calibri" w:cs="Calibri"/>
                 <w:sz w:val="22"/>
                 <w:szCs w:val="22"/>
                 <w:color w:val="111111"/>
@@ -610,24 +610,24 @@
         <w:tc>
           <w:tcPr>
             <w:tcBorders/>
-            <w:shd w:val="clear" w:color="auto" w:fill="EFEFEF"/>
-            <w:tcMar>
-              <w:top w:w="0" w:type="dxa"/>
-              <w:bottom w:w="0" w:type="dxa"/>
-              <w:left w:w="0" w:type="dxa"/>
-              <w:right w:w="0" w:type="dxa"/>
-            </w:tcMar>
-            <w:vAlign w:val="center"/>
-          </w:tcPr>
-          <w:p>
-            <w:pPr>
-              <w:jc w:val="center"/>
-              <w:spacing w:after="100" w:before="100" w:line="240"/>
-              <w:ind w:firstLine="0" w:left="40" w:right="40"/>
-            </w:pPr>
-            <w:r xmlns:w="http://schemas.openxmlformats.org/wordprocessingml/2006/main" xmlns:wp="http://schemas.openxmlformats.org/drawingml/2006/wordprocessingDrawing" xmlns:r="http://schemas.openxmlformats.org/officeDocument/2006/relationships" xmlns:w14="http://schemas.microsoft.com/office/word/2010/wordml">
-              <w:rPr>
-                <w:rFonts w:ascii="Arial" w:hAnsi="Arial" w:eastAsia="Arial" w:cs="Arial"/>
+            <w:shd w:val="clear" w:color="auto" w:fill="FFFFFF"/>
+            <w:tcMar>
+              <w:top w:w="0" w:type="dxa"/>
+              <w:bottom w:w="0" w:type="dxa"/>
+              <w:left w:w="0" w:type="dxa"/>
+              <w:right w:w="0" w:type="dxa"/>
+            </w:tcMar>
+            <w:vAlign w:val="center"/>
+          </w:tcPr>
+          <w:p>
+            <w:pPr>
+              <w:jc w:val="center"/>
+              <w:spacing w:after="100" w:before="100" w:line="240"/>
+              <w:ind w:firstLine="0" w:left="100" w:right="100"/>
+            </w:pPr>
+            <w:r xmlns:w="http://schemas.openxmlformats.org/wordprocessingml/2006/main" xmlns:wp="http://schemas.openxmlformats.org/drawingml/2006/wordprocessingDrawing" xmlns:r="http://schemas.openxmlformats.org/officeDocument/2006/relationships" xmlns:w14="http://schemas.microsoft.com/office/word/2010/wordml">
+              <w:rPr>
+                <w:rFonts w:ascii="Calibri" w:hAnsi="Calibri" w:eastAsia="Calibri" w:cs="Calibri"/>
                 <w:sz w:val="22"/>
                 <w:szCs w:val="22"/>
                 <w:color w:val="111111"/>
@@ -658,11 +658,11 @@
             <w:pPr>
               <w:jc w:val="left"/>
               <w:spacing w:after="100" w:before="100" w:line="240"/>
-              <w:ind w:firstLine="0" w:left="40" w:right="40"/>
-            </w:pPr>
-            <w:r xmlns:w="http://schemas.openxmlformats.org/wordprocessingml/2006/main" xmlns:wp="http://schemas.openxmlformats.org/drawingml/2006/wordprocessingDrawing" xmlns:r="http://schemas.openxmlformats.org/officeDocument/2006/relationships" xmlns:w14="http://schemas.microsoft.com/office/word/2010/wordml">
-              <w:rPr>
-                <w:rFonts w:ascii="Arial" w:hAnsi="Arial" w:eastAsia="Arial" w:cs="Arial"/>
+              <w:ind w:firstLine="0" w:left="100" w:right="100"/>
+            </w:pPr>
+            <w:r xmlns:w="http://schemas.openxmlformats.org/wordprocessingml/2006/main" xmlns:wp="http://schemas.openxmlformats.org/drawingml/2006/wordprocessingDrawing" xmlns:r="http://schemas.openxmlformats.org/officeDocument/2006/relationships" xmlns:w14="http://schemas.microsoft.com/office/word/2010/wordml">
+              <w:rPr>
+                <w:rFonts w:ascii="Calibri" w:hAnsi="Calibri" w:eastAsia="Calibri" w:cs="Calibri"/>
                 <w:sz w:val="22"/>
                 <w:szCs w:val="22"/>
                 <w:color w:val="111111"/>
@@ -687,11 +687,11 @@
             <w:pPr>
               <w:jc w:val="center"/>
               <w:spacing w:after="100" w:before="100" w:line="240"/>
-              <w:ind w:firstLine="0" w:left="40" w:right="40"/>
-            </w:pPr>
-            <w:r xmlns:w="http://schemas.openxmlformats.org/wordprocessingml/2006/main" xmlns:wp="http://schemas.openxmlformats.org/drawingml/2006/wordprocessingDrawing" xmlns:r="http://schemas.openxmlformats.org/officeDocument/2006/relationships" xmlns:w14="http://schemas.microsoft.com/office/word/2010/wordml">
-              <w:rPr>
-                <w:rFonts w:ascii="Arial" w:hAnsi="Arial" w:eastAsia="Arial" w:cs="Arial"/>
+              <w:ind w:firstLine="0" w:left="100" w:right="100"/>
+            </w:pPr>
+            <w:r xmlns:w="http://schemas.openxmlformats.org/wordprocessingml/2006/main" xmlns:wp="http://schemas.openxmlformats.org/drawingml/2006/wordprocessingDrawing" xmlns:r="http://schemas.openxmlformats.org/officeDocument/2006/relationships" xmlns:w14="http://schemas.microsoft.com/office/word/2010/wordml">
+              <w:rPr>
+                <w:rFonts w:ascii="Calibri" w:hAnsi="Calibri" w:eastAsia="Calibri" w:cs="Calibri"/>
                 <w:sz w:val="22"/>
                 <w:szCs w:val="22"/>
                 <w:color w:val="111111"/>
@@ -716,11 +716,11 @@
             <w:pPr>
               <w:jc w:val="center"/>
               <w:spacing w:after="100" w:before="100" w:line="240"/>
-              <w:ind w:firstLine="0" w:left="40" w:right="40"/>
-            </w:pPr>
-            <w:r xmlns:w="http://schemas.openxmlformats.org/wordprocessingml/2006/main" xmlns:wp="http://schemas.openxmlformats.org/drawingml/2006/wordprocessingDrawing" xmlns:r="http://schemas.openxmlformats.org/officeDocument/2006/relationships" xmlns:w14="http://schemas.microsoft.com/office/word/2010/wordml">
-              <w:rPr>
-                <w:rFonts w:ascii="Arial" w:hAnsi="Arial" w:eastAsia="Arial" w:cs="Arial"/>
+              <w:ind w:firstLine="0" w:left="100" w:right="100"/>
+            </w:pPr>
+            <w:r xmlns:w="http://schemas.openxmlformats.org/wordprocessingml/2006/main" xmlns:wp="http://schemas.openxmlformats.org/drawingml/2006/wordprocessingDrawing" xmlns:r="http://schemas.openxmlformats.org/officeDocument/2006/relationships" xmlns:w14="http://schemas.microsoft.com/office/word/2010/wordml">
+              <w:rPr>
+                <w:rFonts w:ascii="Calibri" w:hAnsi="Calibri" w:eastAsia="Calibri" w:cs="Calibri"/>
                 <w:sz w:val="22"/>
                 <w:szCs w:val="22"/>
                 <w:color w:val="111111"/>
@@ -745,11 +745,11 @@
             <w:pPr>
               <w:jc w:val="center"/>
               <w:spacing w:after="100" w:before="100" w:line="240"/>
-              <w:ind w:firstLine="0" w:left="40" w:right="40"/>
-            </w:pPr>
-            <w:r xmlns:w="http://schemas.openxmlformats.org/wordprocessingml/2006/main" xmlns:wp="http://schemas.openxmlformats.org/drawingml/2006/wordprocessingDrawing" xmlns:r="http://schemas.openxmlformats.org/officeDocument/2006/relationships" xmlns:w14="http://schemas.microsoft.com/office/word/2010/wordml">
-              <w:rPr>
-                <w:rFonts w:ascii="Arial" w:hAnsi="Arial" w:eastAsia="Arial" w:cs="Arial"/>
+              <w:ind w:firstLine="0" w:left="100" w:right="100"/>
+            </w:pPr>
+            <w:r xmlns:w="http://schemas.openxmlformats.org/wordprocessingml/2006/main" xmlns:wp="http://schemas.openxmlformats.org/drawingml/2006/wordprocessingDrawing" xmlns:r="http://schemas.openxmlformats.org/officeDocument/2006/relationships" xmlns:w14="http://schemas.microsoft.com/office/word/2010/wordml">
+              <w:rPr>
+                <w:rFonts w:ascii="Calibri" w:hAnsi="Calibri" w:eastAsia="Calibri" w:cs="Calibri"/>
                 <w:sz w:val="22"/>
                 <w:szCs w:val="22"/>
                 <w:color w:val="111111"/>
@@ -774,11 +774,11 @@
             <w:pPr>
               <w:jc w:val="center"/>
               <w:spacing w:after="100" w:before="100" w:line="240"/>
-              <w:ind w:firstLine="0" w:left="40" w:right="40"/>
-            </w:pPr>
-            <w:r xmlns:w="http://schemas.openxmlformats.org/wordprocessingml/2006/main" xmlns:wp="http://schemas.openxmlformats.org/drawingml/2006/wordprocessingDrawing" xmlns:r="http://schemas.openxmlformats.org/officeDocument/2006/relationships" xmlns:w14="http://schemas.microsoft.com/office/word/2010/wordml">
-              <w:rPr>
-                <w:rFonts w:ascii="Arial" w:hAnsi="Arial" w:eastAsia="Arial" w:cs="Arial"/>
+              <w:ind w:firstLine="0" w:left="100" w:right="100"/>
+            </w:pPr>
+            <w:r xmlns:w="http://schemas.openxmlformats.org/wordprocessingml/2006/main" xmlns:wp="http://schemas.openxmlformats.org/drawingml/2006/wordprocessingDrawing" xmlns:r="http://schemas.openxmlformats.org/officeDocument/2006/relationships" xmlns:w14="http://schemas.microsoft.com/office/word/2010/wordml">
+              <w:rPr>
+                <w:rFonts w:ascii="Calibri" w:hAnsi="Calibri" w:eastAsia="Calibri" w:cs="Calibri"/>
                 <w:sz w:val="22"/>
                 <w:szCs w:val="22"/>
                 <w:color w:val="111111"/>
@@ -796,7 +796,7 @@
         <w:tc>
           <w:tcPr>
             <w:tcBorders/>
-            <w:shd w:val="clear" w:color="auto" w:fill="EFEFEF"/>
+            <w:shd w:val="clear" w:color="auto" w:fill="FFFFFF"/>
             <w:tcMar>
               <w:top w:w="0" w:type="dxa"/>
               <w:bottom w:w="0" w:type="dxa"/>
@@ -809,11 +809,11 @@
             <w:pPr>
               <w:jc w:val="left"/>
               <w:spacing w:after="100" w:before="100" w:line="240"/>
-              <w:ind w:firstLine="0" w:left="40" w:right="40"/>
-            </w:pPr>
-            <w:r xmlns:w="http://schemas.openxmlformats.org/wordprocessingml/2006/main" xmlns:wp="http://schemas.openxmlformats.org/drawingml/2006/wordprocessingDrawing" xmlns:r="http://schemas.openxmlformats.org/officeDocument/2006/relationships" xmlns:w14="http://schemas.microsoft.com/office/word/2010/wordml">
-              <w:rPr>
-                <w:rFonts w:ascii="Arial" w:hAnsi="Arial" w:eastAsia="Arial" w:cs="Arial"/>
+              <w:ind w:firstLine="0" w:left="100" w:right="100"/>
+            </w:pPr>
+            <w:r xmlns:w="http://schemas.openxmlformats.org/wordprocessingml/2006/main" xmlns:wp="http://schemas.openxmlformats.org/drawingml/2006/wordprocessingDrawing" xmlns:r="http://schemas.openxmlformats.org/officeDocument/2006/relationships" xmlns:w14="http://schemas.microsoft.com/office/word/2010/wordml">
+              <w:rPr>
+                <w:rFonts w:ascii="Calibri" w:hAnsi="Calibri" w:eastAsia="Calibri" w:cs="Calibri"/>
                 <w:sz w:val="22"/>
                 <w:szCs w:val="22"/>
                 <w:color w:val="111111"/>
@@ -825,24 +825,24 @@
         <w:tc>
           <w:tcPr>
             <w:tcBorders/>
-            <w:shd w:val="clear" w:color="auto" w:fill="EFEFEF"/>
-            <w:tcMar>
-              <w:top w:w="0" w:type="dxa"/>
-              <w:bottom w:w="0" w:type="dxa"/>
-              <w:left w:w="0" w:type="dxa"/>
-              <w:right w:w="0" w:type="dxa"/>
-            </w:tcMar>
-            <w:vAlign w:val="center"/>
-          </w:tcPr>
-          <w:p>
-            <w:pPr>
-              <w:jc w:val="center"/>
-              <w:spacing w:after="100" w:before="100" w:line="240"/>
-              <w:ind w:firstLine="0" w:left="40" w:right="40"/>
-            </w:pPr>
-            <w:r xmlns:w="http://schemas.openxmlformats.org/wordprocessingml/2006/main" xmlns:wp="http://schemas.openxmlformats.org/drawingml/2006/wordprocessingDrawing" xmlns:r="http://schemas.openxmlformats.org/officeDocument/2006/relationships" xmlns:w14="http://schemas.microsoft.com/office/word/2010/wordml">
-              <w:rPr>
-                <w:rFonts w:ascii="Arial" w:hAnsi="Arial" w:eastAsia="Arial" w:cs="Arial"/>
+            <w:shd w:val="clear" w:color="auto" w:fill="FFFFFF"/>
+            <w:tcMar>
+              <w:top w:w="0" w:type="dxa"/>
+              <w:bottom w:w="0" w:type="dxa"/>
+              <w:left w:w="0" w:type="dxa"/>
+              <w:right w:w="0" w:type="dxa"/>
+            </w:tcMar>
+            <w:vAlign w:val="center"/>
+          </w:tcPr>
+          <w:p>
+            <w:pPr>
+              <w:jc w:val="center"/>
+              <w:spacing w:after="100" w:before="100" w:line="240"/>
+              <w:ind w:firstLine="0" w:left="100" w:right="100"/>
+            </w:pPr>
+            <w:r xmlns:w="http://schemas.openxmlformats.org/wordprocessingml/2006/main" xmlns:wp="http://schemas.openxmlformats.org/drawingml/2006/wordprocessingDrawing" xmlns:r="http://schemas.openxmlformats.org/officeDocument/2006/relationships" xmlns:w14="http://schemas.microsoft.com/office/word/2010/wordml">
+              <w:rPr>
+                <w:rFonts w:ascii="Calibri" w:hAnsi="Calibri" w:eastAsia="Calibri" w:cs="Calibri"/>
                 <w:sz w:val="22"/>
                 <w:szCs w:val="22"/>
                 <w:color w:val="111111"/>
@@ -854,24 +854,24 @@
         <w:tc>
           <w:tcPr>
             <w:tcBorders/>
-            <w:shd w:val="clear" w:color="auto" w:fill="EFEFEF"/>
-            <w:tcMar>
-              <w:top w:w="0" w:type="dxa"/>
-              <w:bottom w:w="0" w:type="dxa"/>
-              <w:left w:w="0" w:type="dxa"/>
-              <w:right w:w="0" w:type="dxa"/>
-            </w:tcMar>
-            <w:vAlign w:val="center"/>
-          </w:tcPr>
-          <w:p>
-            <w:pPr>
-              <w:jc w:val="center"/>
-              <w:spacing w:after="100" w:before="100" w:line="240"/>
-              <w:ind w:firstLine="0" w:left="40" w:right="40"/>
-            </w:pPr>
-            <w:r xmlns:w="http://schemas.openxmlformats.org/wordprocessingml/2006/main" xmlns:wp="http://schemas.openxmlformats.org/drawingml/2006/wordprocessingDrawing" xmlns:r="http://schemas.openxmlformats.org/officeDocument/2006/relationships" xmlns:w14="http://schemas.microsoft.com/office/word/2010/wordml">
-              <w:rPr>
-                <w:rFonts w:ascii="Arial" w:hAnsi="Arial" w:eastAsia="Arial" w:cs="Arial"/>
+            <w:shd w:val="clear" w:color="auto" w:fill="FFFFFF"/>
+            <w:tcMar>
+              <w:top w:w="0" w:type="dxa"/>
+              <w:bottom w:w="0" w:type="dxa"/>
+              <w:left w:w="0" w:type="dxa"/>
+              <w:right w:w="0" w:type="dxa"/>
+            </w:tcMar>
+            <w:vAlign w:val="center"/>
+          </w:tcPr>
+          <w:p>
+            <w:pPr>
+              <w:jc w:val="center"/>
+              <w:spacing w:after="100" w:before="100" w:line="240"/>
+              <w:ind w:firstLine="0" w:left="100" w:right="100"/>
+            </w:pPr>
+            <w:r xmlns:w="http://schemas.openxmlformats.org/wordprocessingml/2006/main" xmlns:wp="http://schemas.openxmlformats.org/drawingml/2006/wordprocessingDrawing" xmlns:r="http://schemas.openxmlformats.org/officeDocument/2006/relationships" xmlns:w14="http://schemas.microsoft.com/office/word/2010/wordml">
+              <w:rPr>
+                <w:rFonts w:ascii="Calibri" w:hAnsi="Calibri" w:eastAsia="Calibri" w:cs="Calibri"/>
                 <w:sz w:val="22"/>
                 <w:szCs w:val="22"/>
                 <w:color w:val="111111"/>
@@ -883,24 +883,24 @@
         <w:tc>
           <w:tcPr>
             <w:tcBorders/>
-            <w:shd w:val="clear" w:color="auto" w:fill="EFEFEF"/>
-            <w:tcMar>
-              <w:top w:w="0" w:type="dxa"/>
-              <w:bottom w:w="0" w:type="dxa"/>
-              <w:left w:w="0" w:type="dxa"/>
-              <w:right w:w="0" w:type="dxa"/>
-            </w:tcMar>
-            <w:vAlign w:val="center"/>
-          </w:tcPr>
-          <w:p>
-            <w:pPr>
-              <w:jc w:val="center"/>
-              <w:spacing w:after="100" w:before="100" w:line="240"/>
-              <w:ind w:firstLine="0" w:left="40" w:right="40"/>
-            </w:pPr>
-            <w:r xmlns:w="http://schemas.openxmlformats.org/wordprocessingml/2006/main" xmlns:wp="http://schemas.openxmlformats.org/drawingml/2006/wordprocessingDrawing" xmlns:r="http://schemas.openxmlformats.org/officeDocument/2006/relationships" xmlns:w14="http://schemas.microsoft.com/office/word/2010/wordml">
-              <w:rPr>
-                <w:rFonts w:ascii="Arial" w:hAnsi="Arial" w:eastAsia="Arial" w:cs="Arial"/>
+            <w:shd w:val="clear" w:color="auto" w:fill="FFFFFF"/>
+            <w:tcMar>
+              <w:top w:w="0" w:type="dxa"/>
+              <w:bottom w:w="0" w:type="dxa"/>
+              <w:left w:w="0" w:type="dxa"/>
+              <w:right w:w="0" w:type="dxa"/>
+            </w:tcMar>
+            <w:vAlign w:val="center"/>
+          </w:tcPr>
+          <w:p>
+            <w:pPr>
+              <w:jc w:val="center"/>
+              <w:spacing w:after="100" w:before="100" w:line="240"/>
+              <w:ind w:firstLine="0" w:left="100" w:right="100"/>
+            </w:pPr>
+            <w:r xmlns:w="http://schemas.openxmlformats.org/wordprocessingml/2006/main" xmlns:wp="http://schemas.openxmlformats.org/drawingml/2006/wordprocessingDrawing" xmlns:r="http://schemas.openxmlformats.org/officeDocument/2006/relationships" xmlns:w14="http://schemas.microsoft.com/office/word/2010/wordml">
+              <w:rPr>
+                <w:rFonts w:ascii="Calibri" w:hAnsi="Calibri" w:eastAsia="Calibri" w:cs="Calibri"/>
                 <w:sz w:val="22"/>
                 <w:szCs w:val="22"/>
                 <w:color w:val="111111"/>
@@ -912,24 +912,24 @@
         <w:tc>
           <w:tcPr>
             <w:tcBorders/>
-            <w:shd w:val="clear" w:color="auto" w:fill="EFEFEF"/>
-            <w:tcMar>
-              <w:top w:w="0" w:type="dxa"/>
-              <w:bottom w:w="0" w:type="dxa"/>
-              <w:left w:w="0" w:type="dxa"/>
-              <w:right w:w="0" w:type="dxa"/>
-            </w:tcMar>
-            <w:vAlign w:val="center"/>
-          </w:tcPr>
-          <w:p>
-            <w:pPr>
-              <w:jc w:val="center"/>
-              <w:spacing w:after="100" w:before="100" w:line="240"/>
-              <w:ind w:firstLine="0" w:left="40" w:right="40"/>
-            </w:pPr>
-            <w:r xmlns:w="http://schemas.openxmlformats.org/wordprocessingml/2006/main" xmlns:wp="http://schemas.openxmlformats.org/drawingml/2006/wordprocessingDrawing" xmlns:r="http://schemas.openxmlformats.org/officeDocument/2006/relationships" xmlns:w14="http://schemas.microsoft.com/office/word/2010/wordml">
-              <w:rPr>
-                <w:rFonts w:ascii="Arial" w:hAnsi="Arial" w:eastAsia="Arial" w:cs="Arial"/>
+            <w:shd w:val="clear" w:color="auto" w:fill="FFFFFF"/>
+            <w:tcMar>
+              <w:top w:w="0" w:type="dxa"/>
+              <w:bottom w:w="0" w:type="dxa"/>
+              <w:left w:w="0" w:type="dxa"/>
+              <w:right w:w="0" w:type="dxa"/>
+            </w:tcMar>
+            <w:vAlign w:val="center"/>
+          </w:tcPr>
+          <w:p>
+            <w:pPr>
+              <w:jc w:val="center"/>
+              <w:spacing w:after="100" w:before="100" w:line="240"/>
+              <w:ind w:firstLine="0" w:left="100" w:right="100"/>
+            </w:pPr>
+            <w:r xmlns:w="http://schemas.openxmlformats.org/wordprocessingml/2006/main" xmlns:wp="http://schemas.openxmlformats.org/drawingml/2006/wordprocessingDrawing" xmlns:r="http://schemas.openxmlformats.org/officeDocument/2006/relationships" xmlns:w14="http://schemas.microsoft.com/office/word/2010/wordml">
+              <w:rPr>
+                <w:rFonts w:ascii="Calibri" w:hAnsi="Calibri" w:eastAsia="Calibri" w:cs="Calibri"/>
                 <w:sz w:val="22"/>
                 <w:szCs w:val="22"/>
                 <w:color w:val="111111"/>
@@ -960,11 +960,11 @@
             <w:pPr>
               <w:jc w:val="left"/>
               <w:spacing w:after="100" w:before="100" w:line="240"/>
-              <w:ind w:firstLine="0" w:left="40" w:right="40"/>
-            </w:pPr>
-            <w:r xmlns:w="http://schemas.openxmlformats.org/wordprocessingml/2006/main" xmlns:wp="http://schemas.openxmlformats.org/drawingml/2006/wordprocessingDrawing" xmlns:r="http://schemas.openxmlformats.org/officeDocument/2006/relationships" xmlns:w14="http://schemas.microsoft.com/office/word/2010/wordml">
-              <w:rPr>
-                <w:rFonts w:ascii="Arial" w:hAnsi="Arial" w:eastAsia="Arial" w:cs="Arial"/>
+              <w:ind w:firstLine="0" w:left="100" w:right="100"/>
+            </w:pPr>
+            <w:r xmlns:w="http://schemas.openxmlformats.org/wordprocessingml/2006/main" xmlns:wp="http://schemas.openxmlformats.org/drawingml/2006/wordprocessingDrawing" xmlns:r="http://schemas.openxmlformats.org/officeDocument/2006/relationships" xmlns:w14="http://schemas.microsoft.com/office/word/2010/wordml">
+              <w:rPr>
+                <w:rFonts w:ascii="Calibri" w:hAnsi="Calibri" w:eastAsia="Calibri" w:cs="Calibri"/>
                 <w:sz w:val="22"/>
                 <w:szCs w:val="22"/>
                 <w:color w:val="111111"/>
@@ -989,11 +989,11 @@
             <w:pPr>
               <w:jc w:val="center"/>
               <w:spacing w:after="100" w:before="100" w:line="240"/>
-              <w:ind w:firstLine="0" w:left="40" w:right="40"/>
-            </w:pPr>
-            <w:r xmlns:w="http://schemas.openxmlformats.org/wordprocessingml/2006/main" xmlns:wp="http://schemas.openxmlformats.org/drawingml/2006/wordprocessingDrawing" xmlns:r="http://schemas.openxmlformats.org/officeDocument/2006/relationships" xmlns:w14="http://schemas.microsoft.com/office/word/2010/wordml">
-              <w:rPr>
-                <w:rFonts w:ascii="Arial" w:hAnsi="Arial" w:eastAsia="Arial" w:cs="Arial"/>
+              <w:ind w:firstLine="0" w:left="100" w:right="100"/>
+            </w:pPr>
+            <w:r xmlns:w="http://schemas.openxmlformats.org/wordprocessingml/2006/main" xmlns:wp="http://schemas.openxmlformats.org/drawingml/2006/wordprocessingDrawing" xmlns:r="http://schemas.openxmlformats.org/officeDocument/2006/relationships" xmlns:w14="http://schemas.microsoft.com/office/word/2010/wordml">
+              <w:rPr>
+                <w:rFonts w:ascii="Calibri" w:hAnsi="Calibri" w:eastAsia="Calibri" w:cs="Calibri"/>
                 <w:sz w:val="22"/>
                 <w:szCs w:val="22"/>
                 <w:color w:val="111111"/>
@@ -1018,11 +1018,11 @@
             <w:pPr>
               <w:jc w:val="center"/>
               <w:spacing w:after="100" w:before="100" w:line="240"/>
-              <w:ind w:firstLine="0" w:left="40" w:right="40"/>
-            </w:pPr>
-            <w:r xmlns:w="http://schemas.openxmlformats.org/wordprocessingml/2006/main" xmlns:wp="http://schemas.openxmlformats.org/drawingml/2006/wordprocessingDrawing" xmlns:r="http://schemas.openxmlformats.org/officeDocument/2006/relationships" xmlns:w14="http://schemas.microsoft.com/office/word/2010/wordml">
-              <w:rPr>
-                <w:rFonts w:ascii="Arial" w:hAnsi="Arial" w:eastAsia="Arial" w:cs="Arial"/>
+              <w:ind w:firstLine="0" w:left="100" w:right="100"/>
+            </w:pPr>
+            <w:r xmlns:w="http://schemas.openxmlformats.org/wordprocessingml/2006/main" xmlns:wp="http://schemas.openxmlformats.org/drawingml/2006/wordprocessingDrawing" xmlns:r="http://schemas.openxmlformats.org/officeDocument/2006/relationships" xmlns:w14="http://schemas.microsoft.com/office/word/2010/wordml">
+              <w:rPr>
+                <w:rFonts w:ascii="Calibri" w:hAnsi="Calibri" w:eastAsia="Calibri" w:cs="Calibri"/>
                 <w:sz w:val="22"/>
                 <w:szCs w:val="22"/>
                 <w:color w:val="111111"/>
@@ -1047,11 +1047,11 @@
             <w:pPr>
               <w:jc w:val="center"/>
               <w:spacing w:after="100" w:before="100" w:line="240"/>
-              <w:ind w:firstLine="0" w:left="40" w:right="40"/>
-            </w:pPr>
-            <w:r xmlns:w="http://schemas.openxmlformats.org/wordprocessingml/2006/main" xmlns:wp="http://schemas.openxmlformats.org/drawingml/2006/wordprocessingDrawing" xmlns:r="http://schemas.openxmlformats.org/officeDocument/2006/relationships" xmlns:w14="http://schemas.microsoft.com/office/word/2010/wordml">
-              <w:rPr>
-                <w:rFonts w:ascii="Arial" w:hAnsi="Arial" w:eastAsia="Arial" w:cs="Arial"/>
+              <w:ind w:firstLine="0" w:left="100" w:right="100"/>
+            </w:pPr>
+            <w:r xmlns:w="http://schemas.openxmlformats.org/wordprocessingml/2006/main" xmlns:wp="http://schemas.openxmlformats.org/drawingml/2006/wordprocessingDrawing" xmlns:r="http://schemas.openxmlformats.org/officeDocument/2006/relationships" xmlns:w14="http://schemas.microsoft.com/office/word/2010/wordml">
+              <w:rPr>
+                <w:rFonts w:ascii="Calibri" w:hAnsi="Calibri" w:eastAsia="Calibri" w:cs="Calibri"/>
                 <w:sz w:val="22"/>
                 <w:szCs w:val="22"/>
                 <w:color w:val="111111"/>
@@ -1076,11 +1076,11 @@
             <w:pPr>
               <w:jc w:val="center"/>
               <w:spacing w:after="100" w:before="100" w:line="240"/>
-              <w:ind w:firstLine="0" w:left="40" w:right="40"/>
-            </w:pPr>
-            <w:r xmlns:w="http://schemas.openxmlformats.org/wordprocessingml/2006/main" xmlns:wp="http://schemas.openxmlformats.org/drawingml/2006/wordprocessingDrawing" xmlns:r="http://schemas.openxmlformats.org/officeDocument/2006/relationships" xmlns:w14="http://schemas.microsoft.com/office/word/2010/wordml">
-              <w:rPr>
-                <w:rFonts w:ascii="Arial" w:hAnsi="Arial" w:eastAsia="Arial" w:cs="Arial"/>
+              <w:ind w:firstLine="0" w:left="100" w:right="100"/>
+            </w:pPr>
+            <w:r xmlns:w="http://schemas.openxmlformats.org/wordprocessingml/2006/main" xmlns:wp="http://schemas.openxmlformats.org/drawingml/2006/wordprocessingDrawing" xmlns:r="http://schemas.openxmlformats.org/officeDocument/2006/relationships" xmlns:w14="http://schemas.microsoft.com/office/word/2010/wordml">
+              <w:rPr>
+                <w:rFonts w:ascii="Calibri" w:hAnsi="Calibri" w:eastAsia="Calibri" w:cs="Calibri"/>
                 <w:sz w:val="22"/>
                 <w:szCs w:val="22"/>
                 <w:color w:val="111111"/>
@@ -1098,7 +1098,7 @@
         <w:tc>
           <w:tcPr>
             <w:tcBorders/>
-            <w:shd w:val="clear" w:color="auto" w:fill="EFEFEF"/>
+            <w:shd w:val="clear" w:color="auto" w:fill="FFFFFF"/>
             <w:tcMar>
               <w:top w:w="0" w:type="dxa"/>
               <w:bottom w:w="0" w:type="dxa"/>
@@ -1111,11 +1111,11 @@
             <w:pPr>
               <w:jc w:val="left"/>
               <w:spacing w:after="100" w:before="100" w:line="240"/>
-              <w:ind w:firstLine="0" w:left="40" w:right="40"/>
-            </w:pPr>
-            <w:r xmlns:w="http://schemas.openxmlformats.org/wordprocessingml/2006/main" xmlns:wp="http://schemas.openxmlformats.org/drawingml/2006/wordprocessingDrawing" xmlns:r="http://schemas.openxmlformats.org/officeDocument/2006/relationships" xmlns:w14="http://schemas.microsoft.com/office/word/2010/wordml">
-              <w:rPr>
-                <w:rFonts w:ascii="Arial" w:hAnsi="Arial" w:eastAsia="Arial" w:cs="Arial"/>
+              <w:ind w:firstLine="0" w:left="100" w:right="100"/>
+            </w:pPr>
+            <w:r xmlns:w="http://schemas.openxmlformats.org/wordprocessingml/2006/main" xmlns:wp="http://schemas.openxmlformats.org/drawingml/2006/wordprocessingDrawing" xmlns:r="http://schemas.openxmlformats.org/officeDocument/2006/relationships" xmlns:w14="http://schemas.microsoft.com/office/word/2010/wordml">
+              <w:rPr>
+                <w:rFonts w:ascii="Calibri" w:hAnsi="Calibri" w:eastAsia="Calibri" w:cs="Calibri"/>
                 <w:sz w:val="22"/>
                 <w:szCs w:val="22"/>
                 <w:color w:val="111111"/>
@@ -1127,24 +1127,24 @@
         <w:tc>
           <w:tcPr>
             <w:tcBorders/>
-            <w:shd w:val="clear" w:color="auto" w:fill="EFEFEF"/>
-            <w:tcMar>
-              <w:top w:w="0" w:type="dxa"/>
-              <w:bottom w:w="0" w:type="dxa"/>
-              <w:left w:w="0" w:type="dxa"/>
-              <w:right w:w="0" w:type="dxa"/>
-            </w:tcMar>
-            <w:vAlign w:val="center"/>
-          </w:tcPr>
-          <w:p>
-            <w:pPr>
-              <w:jc w:val="center"/>
-              <w:spacing w:after="100" w:before="100" w:line="240"/>
-              <w:ind w:firstLine="0" w:left="40" w:right="40"/>
-            </w:pPr>
-            <w:r xmlns:w="http://schemas.openxmlformats.org/wordprocessingml/2006/main" xmlns:wp="http://schemas.openxmlformats.org/drawingml/2006/wordprocessingDrawing" xmlns:r="http://schemas.openxmlformats.org/officeDocument/2006/relationships" xmlns:w14="http://schemas.microsoft.com/office/word/2010/wordml">
-              <w:rPr>
-                <w:rFonts w:ascii="Arial" w:hAnsi="Arial" w:eastAsia="Arial" w:cs="Arial"/>
+            <w:shd w:val="clear" w:color="auto" w:fill="FFFFFF"/>
+            <w:tcMar>
+              <w:top w:w="0" w:type="dxa"/>
+              <w:bottom w:w="0" w:type="dxa"/>
+              <w:left w:w="0" w:type="dxa"/>
+              <w:right w:w="0" w:type="dxa"/>
+            </w:tcMar>
+            <w:vAlign w:val="center"/>
+          </w:tcPr>
+          <w:p>
+            <w:pPr>
+              <w:jc w:val="center"/>
+              <w:spacing w:after="100" w:before="100" w:line="240"/>
+              <w:ind w:firstLine="0" w:left="100" w:right="100"/>
+            </w:pPr>
+            <w:r xmlns:w="http://schemas.openxmlformats.org/wordprocessingml/2006/main" xmlns:wp="http://schemas.openxmlformats.org/drawingml/2006/wordprocessingDrawing" xmlns:r="http://schemas.openxmlformats.org/officeDocument/2006/relationships" xmlns:w14="http://schemas.microsoft.com/office/word/2010/wordml">
+              <w:rPr>
+                <w:rFonts w:ascii="Calibri" w:hAnsi="Calibri" w:eastAsia="Calibri" w:cs="Calibri"/>
                 <w:sz w:val="22"/>
                 <w:szCs w:val="22"/>
                 <w:color w:val="111111"/>
@@ -1156,24 +1156,24 @@
         <w:tc>
           <w:tcPr>
             <w:tcBorders/>
-            <w:shd w:val="clear" w:color="auto" w:fill="EFEFEF"/>
-            <w:tcMar>
-              <w:top w:w="0" w:type="dxa"/>
-              <w:bottom w:w="0" w:type="dxa"/>
-              <w:left w:w="0" w:type="dxa"/>
-              <w:right w:w="0" w:type="dxa"/>
-            </w:tcMar>
-            <w:vAlign w:val="center"/>
-          </w:tcPr>
-          <w:p>
-            <w:pPr>
-              <w:jc w:val="center"/>
-              <w:spacing w:after="100" w:before="100" w:line="240"/>
-              <w:ind w:firstLine="0" w:left="40" w:right="40"/>
-            </w:pPr>
-            <w:r xmlns:w="http://schemas.openxmlformats.org/wordprocessingml/2006/main" xmlns:wp="http://schemas.openxmlformats.org/drawingml/2006/wordprocessingDrawing" xmlns:r="http://schemas.openxmlformats.org/officeDocument/2006/relationships" xmlns:w14="http://schemas.microsoft.com/office/word/2010/wordml">
-              <w:rPr>
-                <w:rFonts w:ascii="Arial" w:hAnsi="Arial" w:eastAsia="Arial" w:cs="Arial"/>
+            <w:shd w:val="clear" w:color="auto" w:fill="FFFFFF"/>
+            <w:tcMar>
+              <w:top w:w="0" w:type="dxa"/>
+              <w:bottom w:w="0" w:type="dxa"/>
+              <w:left w:w="0" w:type="dxa"/>
+              <w:right w:w="0" w:type="dxa"/>
+            </w:tcMar>
+            <w:vAlign w:val="center"/>
+          </w:tcPr>
+          <w:p>
+            <w:pPr>
+              <w:jc w:val="center"/>
+              <w:spacing w:after="100" w:before="100" w:line="240"/>
+              <w:ind w:firstLine="0" w:left="100" w:right="100"/>
+            </w:pPr>
+            <w:r xmlns:w="http://schemas.openxmlformats.org/wordprocessingml/2006/main" xmlns:wp="http://schemas.openxmlformats.org/drawingml/2006/wordprocessingDrawing" xmlns:r="http://schemas.openxmlformats.org/officeDocument/2006/relationships" xmlns:w14="http://schemas.microsoft.com/office/word/2010/wordml">
+              <w:rPr>
+                <w:rFonts w:ascii="Calibri" w:hAnsi="Calibri" w:eastAsia="Calibri" w:cs="Calibri"/>
                 <w:sz w:val="22"/>
                 <w:szCs w:val="22"/>
                 <w:color w:val="111111"/>
@@ -1185,24 +1185,24 @@
         <w:tc>
           <w:tcPr>
             <w:tcBorders/>
-            <w:shd w:val="clear" w:color="auto" w:fill="EFEFEF"/>
-            <w:tcMar>
-              <w:top w:w="0" w:type="dxa"/>
-              <w:bottom w:w="0" w:type="dxa"/>
-              <w:left w:w="0" w:type="dxa"/>
-              <w:right w:w="0" w:type="dxa"/>
-            </w:tcMar>
-            <w:vAlign w:val="center"/>
-          </w:tcPr>
-          <w:p>
-            <w:pPr>
-              <w:jc w:val="center"/>
-              <w:spacing w:after="100" w:before="100" w:line="240"/>
-              <w:ind w:firstLine="0" w:left="40" w:right="40"/>
-            </w:pPr>
-            <w:r xmlns:w="http://schemas.openxmlformats.org/wordprocessingml/2006/main" xmlns:wp="http://schemas.openxmlformats.org/drawingml/2006/wordprocessingDrawing" xmlns:r="http://schemas.openxmlformats.org/officeDocument/2006/relationships" xmlns:w14="http://schemas.microsoft.com/office/word/2010/wordml">
-              <w:rPr>
-                <w:rFonts w:ascii="Arial" w:hAnsi="Arial" w:eastAsia="Arial" w:cs="Arial"/>
+            <w:shd w:val="clear" w:color="auto" w:fill="FFFFFF"/>
+            <w:tcMar>
+              <w:top w:w="0" w:type="dxa"/>
+              <w:bottom w:w="0" w:type="dxa"/>
+              <w:left w:w="0" w:type="dxa"/>
+              <w:right w:w="0" w:type="dxa"/>
+            </w:tcMar>
+            <w:vAlign w:val="center"/>
+          </w:tcPr>
+          <w:p>
+            <w:pPr>
+              <w:jc w:val="center"/>
+              <w:spacing w:after="100" w:before="100" w:line="240"/>
+              <w:ind w:firstLine="0" w:left="100" w:right="100"/>
+            </w:pPr>
+            <w:r xmlns:w="http://schemas.openxmlformats.org/wordprocessingml/2006/main" xmlns:wp="http://schemas.openxmlformats.org/drawingml/2006/wordprocessingDrawing" xmlns:r="http://schemas.openxmlformats.org/officeDocument/2006/relationships" xmlns:w14="http://schemas.microsoft.com/office/word/2010/wordml">
+              <w:rPr>
+                <w:rFonts w:ascii="Calibri" w:hAnsi="Calibri" w:eastAsia="Calibri" w:cs="Calibri"/>
                 <w:sz w:val="22"/>
                 <w:szCs w:val="22"/>
                 <w:color w:val="111111"/>
@@ -1214,24 +1214,24 @@
         <w:tc>
           <w:tcPr>
             <w:tcBorders/>
-            <w:shd w:val="clear" w:color="auto" w:fill="EFEFEF"/>
-            <w:tcMar>
-              <w:top w:w="0" w:type="dxa"/>
-              <w:bottom w:w="0" w:type="dxa"/>
-              <w:left w:w="0" w:type="dxa"/>
-              <w:right w:w="0" w:type="dxa"/>
-            </w:tcMar>
-            <w:vAlign w:val="center"/>
-          </w:tcPr>
-          <w:p>
-            <w:pPr>
-              <w:jc w:val="center"/>
-              <w:spacing w:after="100" w:before="100" w:line="240"/>
-              <w:ind w:firstLine="0" w:left="40" w:right="40"/>
-            </w:pPr>
-            <w:r xmlns:w="http://schemas.openxmlformats.org/wordprocessingml/2006/main" xmlns:wp="http://schemas.openxmlformats.org/drawingml/2006/wordprocessingDrawing" xmlns:r="http://schemas.openxmlformats.org/officeDocument/2006/relationships" xmlns:w14="http://schemas.microsoft.com/office/word/2010/wordml">
-              <w:rPr>
-                <w:rFonts w:ascii="Arial" w:hAnsi="Arial" w:eastAsia="Arial" w:cs="Arial"/>
+            <w:shd w:val="clear" w:color="auto" w:fill="FFFFFF"/>
+            <w:tcMar>
+              <w:top w:w="0" w:type="dxa"/>
+              <w:bottom w:w="0" w:type="dxa"/>
+              <w:left w:w="0" w:type="dxa"/>
+              <w:right w:w="0" w:type="dxa"/>
+            </w:tcMar>
+            <w:vAlign w:val="center"/>
+          </w:tcPr>
+          <w:p>
+            <w:pPr>
+              <w:jc w:val="center"/>
+              <w:spacing w:after="100" w:before="100" w:line="240"/>
+              <w:ind w:firstLine="0" w:left="100" w:right="100"/>
+            </w:pPr>
+            <w:r xmlns:w="http://schemas.openxmlformats.org/wordprocessingml/2006/main" xmlns:wp="http://schemas.openxmlformats.org/drawingml/2006/wordprocessingDrawing" xmlns:r="http://schemas.openxmlformats.org/officeDocument/2006/relationships" xmlns:w14="http://schemas.microsoft.com/office/word/2010/wordml">
+              <w:rPr>
+                <w:rFonts w:ascii="Calibri" w:hAnsi="Calibri" w:eastAsia="Calibri" w:cs="Calibri"/>
                 <w:sz w:val="22"/>
                 <w:szCs w:val="22"/>
                 <w:color w:val="111111"/>
@@ -1262,11 +1262,11 @@
             <w:pPr>
               <w:jc w:val="left"/>
               <w:spacing w:after="100" w:before="100" w:line="240"/>
-              <w:ind w:firstLine="0" w:left="40" w:right="40"/>
-            </w:pPr>
-            <w:r xmlns:w="http://schemas.openxmlformats.org/wordprocessingml/2006/main" xmlns:wp="http://schemas.openxmlformats.org/drawingml/2006/wordprocessingDrawing" xmlns:r="http://schemas.openxmlformats.org/officeDocument/2006/relationships" xmlns:w14="http://schemas.microsoft.com/office/word/2010/wordml">
-              <w:rPr>
-                <w:rFonts w:ascii="Arial" w:hAnsi="Arial" w:eastAsia="Arial" w:cs="Arial"/>
+              <w:ind w:firstLine="0" w:left="100" w:right="100"/>
+            </w:pPr>
+            <w:r xmlns:w="http://schemas.openxmlformats.org/wordprocessingml/2006/main" xmlns:wp="http://schemas.openxmlformats.org/drawingml/2006/wordprocessingDrawing" xmlns:r="http://schemas.openxmlformats.org/officeDocument/2006/relationships" xmlns:w14="http://schemas.microsoft.com/office/word/2010/wordml">
+              <w:rPr>
+                <w:rFonts w:ascii="Calibri" w:hAnsi="Calibri" w:eastAsia="Calibri" w:cs="Calibri"/>
                 <w:sz w:val="22"/>
                 <w:szCs w:val="22"/>
                 <w:color w:val="111111"/>
@@ -1291,11 +1291,11 @@
             <w:pPr>
               <w:jc w:val="center"/>
               <w:spacing w:after="100" w:before="100" w:line="240"/>
-              <w:ind w:firstLine="0" w:left="40" w:right="40"/>
-            </w:pPr>
-            <w:r xmlns:w="http://schemas.openxmlformats.org/wordprocessingml/2006/main" xmlns:wp="http://schemas.openxmlformats.org/drawingml/2006/wordprocessingDrawing" xmlns:r="http://schemas.openxmlformats.org/officeDocument/2006/relationships" xmlns:w14="http://schemas.microsoft.com/office/word/2010/wordml">
-              <w:rPr>
-                <w:rFonts w:ascii="Arial" w:hAnsi="Arial" w:eastAsia="Arial" w:cs="Arial"/>
+              <w:ind w:firstLine="0" w:left="100" w:right="100"/>
+            </w:pPr>
+            <w:r xmlns:w="http://schemas.openxmlformats.org/wordprocessingml/2006/main" xmlns:wp="http://schemas.openxmlformats.org/drawingml/2006/wordprocessingDrawing" xmlns:r="http://schemas.openxmlformats.org/officeDocument/2006/relationships" xmlns:w14="http://schemas.microsoft.com/office/word/2010/wordml">
+              <w:rPr>
+                <w:rFonts w:ascii="Calibri" w:hAnsi="Calibri" w:eastAsia="Calibri" w:cs="Calibri"/>
                 <w:sz w:val="22"/>
                 <w:szCs w:val="22"/>
                 <w:color w:val="111111"/>
@@ -1320,11 +1320,11 @@
             <w:pPr>
               <w:jc w:val="center"/>
               <w:spacing w:after="100" w:before="100" w:line="240"/>
-              <w:ind w:firstLine="0" w:left="40" w:right="40"/>
-            </w:pPr>
-            <w:r xmlns:w="http://schemas.openxmlformats.org/wordprocessingml/2006/main" xmlns:wp="http://schemas.openxmlformats.org/drawingml/2006/wordprocessingDrawing" xmlns:r="http://schemas.openxmlformats.org/officeDocument/2006/relationships" xmlns:w14="http://schemas.microsoft.com/office/word/2010/wordml">
-              <w:rPr>
-                <w:rFonts w:ascii="Arial" w:hAnsi="Arial" w:eastAsia="Arial" w:cs="Arial"/>
+              <w:ind w:firstLine="0" w:left="100" w:right="100"/>
+            </w:pPr>
+            <w:r xmlns:w="http://schemas.openxmlformats.org/wordprocessingml/2006/main" xmlns:wp="http://schemas.openxmlformats.org/drawingml/2006/wordprocessingDrawing" xmlns:r="http://schemas.openxmlformats.org/officeDocument/2006/relationships" xmlns:w14="http://schemas.microsoft.com/office/word/2010/wordml">
+              <w:rPr>
+                <w:rFonts w:ascii="Calibri" w:hAnsi="Calibri" w:eastAsia="Calibri" w:cs="Calibri"/>
                 <w:sz w:val="22"/>
                 <w:szCs w:val="22"/>
                 <w:color w:val="111111"/>
@@ -1349,11 +1349,11 @@
             <w:pPr>
               <w:jc w:val="center"/>
               <w:spacing w:after="100" w:before="100" w:line="240"/>
-              <w:ind w:firstLine="0" w:left="40" w:right="40"/>
-            </w:pPr>
-            <w:r xmlns:w="http://schemas.openxmlformats.org/wordprocessingml/2006/main" xmlns:wp="http://schemas.openxmlformats.org/drawingml/2006/wordprocessingDrawing" xmlns:r="http://schemas.openxmlformats.org/officeDocument/2006/relationships" xmlns:w14="http://schemas.microsoft.com/office/word/2010/wordml">
-              <w:rPr>
-                <w:rFonts w:ascii="Arial" w:hAnsi="Arial" w:eastAsia="Arial" w:cs="Arial"/>
+              <w:ind w:firstLine="0" w:left="100" w:right="100"/>
+            </w:pPr>
+            <w:r xmlns:w="http://schemas.openxmlformats.org/wordprocessingml/2006/main" xmlns:wp="http://schemas.openxmlformats.org/drawingml/2006/wordprocessingDrawing" xmlns:r="http://schemas.openxmlformats.org/officeDocument/2006/relationships" xmlns:w14="http://schemas.microsoft.com/office/word/2010/wordml">
+              <w:rPr>
+                <w:rFonts w:ascii="Calibri" w:hAnsi="Calibri" w:eastAsia="Calibri" w:cs="Calibri"/>
                 <w:sz w:val="22"/>
                 <w:szCs w:val="22"/>
                 <w:color w:val="111111"/>
@@ -1378,11 +1378,11 @@
             <w:pPr>
               <w:jc w:val="center"/>
               <w:spacing w:after="100" w:before="100" w:line="240"/>
-              <w:ind w:firstLine="0" w:left="40" w:right="40"/>
-            </w:pPr>
-            <w:r xmlns:w="http://schemas.openxmlformats.org/wordprocessingml/2006/main" xmlns:wp="http://schemas.openxmlformats.org/drawingml/2006/wordprocessingDrawing" xmlns:r="http://schemas.openxmlformats.org/officeDocument/2006/relationships" xmlns:w14="http://schemas.microsoft.com/office/word/2010/wordml">
-              <w:rPr>
-                <w:rFonts w:ascii="Arial" w:hAnsi="Arial" w:eastAsia="Arial" w:cs="Arial"/>
+              <w:ind w:firstLine="0" w:left="100" w:right="100"/>
+            </w:pPr>
+            <w:r xmlns:w="http://schemas.openxmlformats.org/wordprocessingml/2006/main" xmlns:wp="http://schemas.openxmlformats.org/drawingml/2006/wordprocessingDrawing" xmlns:r="http://schemas.openxmlformats.org/officeDocument/2006/relationships" xmlns:w14="http://schemas.microsoft.com/office/word/2010/wordml">
+              <w:rPr>
+                <w:rFonts w:ascii="Calibri" w:hAnsi="Calibri" w:eastAsia="Calibri" w:cs="Calibri"/>
                 <w:sz w:val="22"/>
                 <w:szCs w:val="22"/>
                 <w:color w:val="111111"/>
@@ -1400,7 +1400,7 @@
         <w:tc>
           <w:tcPr>
             <w:tcBorders/>
-            <w:shd w:val="clear" w:color="auto" w:fill="EFEFEF"/>
+            <w:shd w:val="clear" w:color="auto" w:fill="FFFFFF"/>
             <w:tcMar>
               <w:top w:w="0" w:type="dxa"/>
               <w:bottom w:w="0" w:type="dxa"/>
@@ -1413,11 +1413,11 @@
             <w:pPr>
               <w:jc w:val="left"/>
               <w:spacing w:after="100" w:before="100" w:line="240"/>
-              <w:ind w:firstLine="0" w:left="40" w:right="40"/>
-            </w:pPr>
-            <w:r xmlns:w="http://schemas.openxmlformats.org/wordprocessingml/2006/main" xmlns:wp="http://schemas.openxmlformats.org/drawingml/2006/wordprocessingDrawing" xmlns:r="http://schemas.openxmlformats.org/officeDocument/2006/relationships" xmlns:w14="http://schemas.microsoft.com/office/word/2010/wordml">
-              <w:rPr>
-                <w:rFonts w:ascii="Arial" w:hAnsi="Arial" w:eastAsia="Arial" w:cs="Arial"/>
+              <w:ind w:firstLine="0" w:left="100" w:right="100"/>
+            </w:pPr>
+            <w:r xmlns:w="http://schemas.openxmlformats.org/wordprocessingml/2006/main" xmlns:wp="http://schemas.openxmlformats.org/drawingml/2006/wordprocessingDrawing" xmlns:r="http://schemas.openxmlformats.org/officeDocument/2006/relationships" xmlns:w14="http://schemas.microsoft.com/office/word/2010/wordml">
+              <w:rPr>
+                <w:rFonts w:ascii="Calibri" w:hAnsi="Calibri" w:eastAsia="Calibri" w:cs="Calibri"/>
                 <w:sz w:val="22"/>
                 <w:szCs w:val="22"/>
                 <w:color w:val="111111"/>
@@ -1429,24 +1429,24 @@
         <w:tc>
           <w:tcPr>
             <w:tcBorders/>
-            <w:shd w:val="clear" w:color="auto" w:fill="EFEFEF"/>
-            <w:tcMar>
-              <w:top w:w="0" w:type="dxa"/>
-              <w:bottom w:w="0" w:type="dxa"/>
-              <w:left w:w="0" w:type="dxa"/>
-              <w:right w:w="0" w:type="dxa"/>
-            </w:tcMar>
-            <w:vAlign w:val="center"/>
-          </w:tcPr>
-          <w:p>
-            <w:pPr>
-              <w:jc w:val="center"/>
-              <w:spacing w:after="100" w:before="100" w:line="240"/>
-              <w:ind w:firstLine="0" w:left="40" w:right="40"/>
-            </w:pPr>
-            <w:r xmlns:w="http://schemas.openxmlformats.org/wordprocessingml/2006/main" xmlns:wp="http://schemas.openxmlformats.org/drawingml/2006/wordprocessingDrawing" xmlns:r="http://schemas.openxmlformats.org/officeDocument/2006/relationships" xmlns:w14="http://schemas.microsoft.com/office/word/2010/wordml">
-              <w:rPr>
-                <w:rFonts w:ascii="Arial" w:hAnsi="Arial" w:eastAsia="Arial" w:cs="Arial"/>
+            <w:shd w:val="clear" w:color="auto" w:fill="FFFFFF"/>
+            <w:tcMar>
+              <w:top w:w="0" w:type="dxa"/>
+              <w:bottom w:w="0" w:type="dxa"/>
+              <w:left w:w="0" w:type="dxa"/>
+              <w:right w:w="0" w:type="dxa"/>
+            </w:tcMar>
+            <w:vAlign w:val="center"/>
+          </w:tcPr>
+          <w:p>
+            <w:pPr>
+              <w:jc w:val="center"/>
+              <w:spacing w:after="100" w:before="100" w:line="240"/>
+              <w:ind w:firstLine="0" w:left="100" w:right="100"/>
+            </w:pPr>
+            <w:r xmlns:w="http://schemas.openxmlformats.org/wordprocessingml/2006/main" xmlns:wp="http://schemas.openxmlformats.org/drawingml/2006/wordprocessingDrawing" xmlns:r="http://schemas.openxmlformats.org/officeDocument/2006/relationships" xmlns:w14="http://schemas.microsoft.com/office/word/2010/wordml">
+              <w:rPr>
+                <w:rFonts w:ascii="Calibri" w:hAnsi="Calibri" w:eastAsia="Calibri" w:cs="Calibri"/>
                 <w:sz w:val="22"/>
                 <w:szCs w:val="22"/>
                 <w:color w:val="111111"/>
@@ -1458,24 +1458,24 @@
         <w:tc>
           <w:tcPr>
             <w:tcBorders/>
-            <w:shd w:val="clear" w:color="auto" w:fill="EFEFEF"/>
-            <w:tcMar>
-              <w:top w:w="0" w:type="dxa"/>
-              <w:bottom w:w="0" w:type="dxa"/>
-              <w:left w:w="0" w:type="dxa"/>
-              <w:right w:w="0" w:type="dxa"/>
-            </w:tcMar>
-            <w:vAlign w:val="center"/>
-          </w:tcPr>
-          <w:p>
-            <w:pPr>
-              <w:jc w:val="center"/>
-              <w:spacing w:after="100" w:before="100" w:line="240"/>
-              <w:ind w:firstLine="0" w:left="40" w:right="40"/>
-            </w:pPr>
-            <w:r xmlns:w="http://schemas.openxmlformats.org/wordprocessingml/2006/main" xmlns:wp="http://schemas.openxmlformats.org/drawingml/2006/wordprocessingDrawing" xmlns:r="http://schemas.openxmlformats.org/officeDocument/2006/relationships" xmlns:w14="http://schemas.microsoft.com/office/word/2010/wordml">
-              <w:rPr>
-                <w:rFonts w:ascii="Arial" w:hAnsi="Arial" w:eastAsia="Arial" w:cs="Arial"/>
+            <w:shd w:val="clear" w:color="auto" w:fill="FFFFFF"/>
+            <w:tcMar>
+              <w:top w:w="0" w:type="dxa"/>
+              <w:bottom w:w="0" w:type="dxa"/>
+              <w:left w:w="0" w:type="dxa"/>
+              <w:right w:w="0" w:type="dxa"/>
+            </w:tcMar>
+            <w:vAlign w:val="center"/>
+          </w:tcPr>
+          <w:p>
+            <w:pPr>
+              <w:jc w:val="center"/>
+              <w:spacing w:after="100" w:before="100" w:line="240"/>
+              <w:ind w:firstLine="0" w:left="100" w:right="100"/>
+            </w:pPr>
+            <w:r xmlns:w="http://schemas.openxmlformats.org/wordprocessingml/2006/main" xmlns:wp="http://schemas.openxmlformats.org/drawingml/2006/wordprocessingDrawing" xmlns:r="http://schemas.openxmlformats.org/officeDocument/2006/relationships" xmlns:w14="http://schemas.microsoft.com/office/word/2010/wordml">
+              <w:rPr>
+                <w:rFonts w:ascii="Calibri" w:hAnsi="Calibri" w:eastAsia="Calibri" w:cs="Calibri"/>
                 <w:sz w:val="22"/>
                 <w:szCs w:val="22"/>
                 <w:color w:val="111111"/>
@@ -1487,24 +1487,24 @@
         <w:tc>
           <w:tcPr>
             <w:tcBorders/>
-            <w:shd w:val="clear" w:color="auto" w:fill="EFEFEF"/>
-            <w:tcMar>
-              <w:top w:w="0" w:type="dxa"/>
-              <w:bottom w:w="0" w:type="dxa"/>
-              <w:left w:w="0" w:type="dxa"/>
-              <w:right w:w="0" w:type="dxa"/>
-            </w:tcMar>
-            <w:vAlign w:val="center"/>
-          </w:tcPr>
-          <w:p>
-            <w:pPr>
-              <w:jc w:val="center"/>
-              <w:spacing w:after="100" w:before="100" w:line="240"/>
-              <w:ind w:firstLine="0" w:left="40" w:right="40"/>
-            </w:pPr>
-            <w:r xmlns:w="http://schemas.openxmlformats.org/wordprocessingml/2006/main" xmlns:wp="http://schemas.openxmlformats.org/drawingml/2006/wordprocessingDrawing" xmlns:r="http://schemas.openxmlformats.org/officeDocument/2006/relationships" xmlns:w14="http://schemas.microsoft.com/office/word/2010/wordml">
-              <w:rPr>
-                <w:rFonts w:ascii="Arial" w:hAnsi="Arial" w:eastAsia="Arial" w:cs="Arial"/>
+            <w:shd w:val="clear" w:color="auto" w:fill="FFFFFF"/>
+            <w:tcMar>
+              <w:top w:w="0" w:type="dxa"/>
+              <w:bottom w:w="0" w:type="dxa"/>
+              <w:left w:w="0" w:type="dxa"/>
+              <w:right w:w="0" w:type="dxa"/>
+            </w:tcMar>
+            <w:vAlign w:val="center"/>
+          </w:tcPr>
+          <w:p>
+            <w:pPr>
+              <w:jc w:val="center"/>
+              <w:spacing w:after="100" w:before="100" w:line="240"/>
+              <w:ind w:firstLine="0" w:left="100" w:right="100"/>
+            </w:pPr>
+            <w:r xmlns:w="http://schemas.openxmlformats.org/wordprocessingml/2006/main" xmlns:wp="http://schemas.openxmlformats.org/drawingml/2006/wordprocessingDrawing" xmlns:r="http://schemas.openxmlformats.org/officeDocument/2006/relationships" xmlns:w14="http://schemas.microsoft.com/office/word/2010/wordml">
+              <w:rPr>
+                <w:rFonts w:ascii="Calibri" w:hAnsi="Calibri" w:eastAsia="Calibri" w:cs="Calibri"/>
                 <w:sz w:val="22"/>
                 <w:szCs w:val="22"/>
                 <w:color w:val="111111"/>
@@ -1516,24 +1516,24 @@
         <w:tc>
           <w:tcPr>
             <w:tcBorders/>
-            <w:shd w:val="clear" w:color="auto" w:fill="EFEFEF"/>
-            <w:tcMar>
-              <w:top w:w="0" w:type="dxa"/>
-              <w:bottom w:w="0" w:type="dxa"/>
-              <w:left w:w="0" w:type="dxa"/>
-              <w:right w:w="0" w:type="dxa"/>
-            </w:tcMar>
-            <w:vAlign w:val="center"/>
-          </w:tcPr>
-          <w:p>
-            <w:pPr>
-              <w:jc w:val="center"/>
-              <w:spacing w:after="100" w:before="100" w:line="240"/>
-              <w:ind w:firstLine="0" w:left="40" w:right="40"/>
-            </w:pPr>
-            <w:r xmlns:w="http://schemas.openxmlformats.org/wordprocessingml/2006/main" xmlns:wp="http://schemas.openxmlformats.org/drawingml/2006/wordprocessingDrawing" xmlns:r="http://schemas.openxmlformats.org/officeDocument/2006/relationships" xmlns:w14="http://schemas.microsoft.com/office/word/2010/wordml">
-              <w:rPr>
-                <w:rFonts w:ascii="Arial" w:hAnsi="Arial" w:eastAsia="Arial" w:cs="Arial"/>
+            <w:shd w:val="clear" w:color="auto" w:fill="FFFFFF"/>
+            <w:tcMar>
+              <w:top w:w="0" w:type="dxa"/>
+              <w:bottom w:w="0" w:type="dxa"/>
+              <w:left w:w="0" w:type="dxa"/>
+              <w:right w:w="0" w:type="dxa"/>
+            </w:tcMar>
+            <w:vAlign w:val="center"/>
+          </w:tcPr>
+          <w:p>
+            <w:pPr>
+              <w:jc w:val="center"/>
+              <w:spacing w:after="100" w:before="100" w:line="240"/>
+              <w:ind w:firstLine="0" w:left="100" w:right="100"/>
+            </w:pPr>
+            <w:r xmlns:w="http://schemas.openxmlformats.org/wordprocessingml/2006/main" xmlns:wp="http://schemas.openxmlformats.org/drawingml/2006/wordprocessingDrawing" xmlns:r="http://schemas.openxmlformats.org/officeDocument/2006/relationships" xmlns:w14="http://schemas.microsoft.com/office/word/2010/wordml">
+              <w:rPr>
+                <w:rFonts w:ascii="Calibri" w:hAnsi="Calibri" w:eastAsia="Calibri" w:cs="Calibri"/>
                 <w:sz w:val="22"/>
                 <w:szCs w:val="22"/>
                 <w:color w:val="111111"/>
@@ -1564,11 +1564,11 @@
             <w:pPr>
               <w:jc w:val="left"/>
               <w:spacing w:after="100" w:before="100" w:line="240"/>
-              <w:ind w:firstLine="0" w:left="40" w:right="40"/>
-            </w:pPr>
-            <w:r xmlns:w="http://schemas.openxmlformats.org/wordprocessingml/2006/main" xmlns:wp="http://schemas.openxmlformats.org/drawingml/2006/wordprocessingDrawing" xmlns:r="http://schemas.openxmlformats.org/officeDocument/2006/relationships" xmlns:w14="http://schemas.microsoft.com/office/word/2010/wordml">
-              <w:rPr>
-                <w:rFonts w:ascii="Arial" w:hAnsi="Arial" w:eastAsia="Arial" w:cs="Arial"/>
+              <w:ind w:firstLine="0" w:left="100" w:right="100"/>
+            </w:pPr>
+            <w:r xmlns:w="http://schemas.openxmlformats.org/wordprocessingml/2006/main" xmlns:wp="http://schemas.openxmlformats.org/drawingml/2006/wordprocessingDrawing" xmlns:r="http://schemas.openxmlformats.org/officeDocument/2006/relationships" xmlns:w14="http://schemas.microsoft.com/office/word/2010/wordml">
+              <w:rPr>
+                <w:rFonts w:ascii="Calibri" w:hAnsi="Calibri" w:eastAsia="Calibri" w:cs="Calibri"/>
                 <w:sz w:val="22"/>
                 <w:szCs w:val="22"/>
                 <w:color w:val="111111"/>
@@ -1593,11 +1593,11 @@
             <w:pPr>
               <w:jc w:val="center"/>
               <w:spacing w:after="100" w:before="100" w:line="240"/>
-              <w:ind w:firstLine="0" w:left="40" w:right="40"/>
-            </w:pPr>
-            <w:r xmlns:w="http://schemas.openxmlformats.org/wordprocessingml/2006/main" xmlns:wp="http://schemas.openxmlformats.org/drawingml/2006/wordprocessingDrawing" xmlns:r="http://schemas.openxmlformats.org/officeDocument/2006/relationships" xmlns:w14="http://schemas.microsoft.com/office/word/2010/wordml">
-              <w:rPr>
-                <w:rFonts w:ascii="Arial" w:hAnsi="Arial" w:eastAsia="Arial" w:cs="Arial"/>
+              <w:ind w:firstLine="0" w:left="100" w:right="100"/>
+            </w:pPr>
+            <w:r xmlns:w="http://schemas.openxmlformats.org/wordprocessingml/2006/main" xmlns:wp="http://schemas.openxmlformats.org/drawingml/2006/wordprocessingDrawing" xmlns:r="http://schemas.openxmlformats.org/officeDocument/2006/relationships" xmlns:w14="http://schemas.microsoft.com/office/word/2010/wordml">
+              <w:rPr>
+                <w:rFonts w:ascii="Calibri" w:hAnsi="Calibri" w:eastAsia="Calibri" w:cs="Calibri"/>
                 <w:sz w:val="22"/>
                 <w:szCs w:val="22"/>
                 <w:color w:val="111111"/>
@@ -1622,11 +1622,11 @@
             <w:pPr>
               <w:jc w:val="center"/>
               <w:spacing w:after="100" w:before="100" w:line="240"/>
-              <w:ind w:firstLine="0" w:left="40" w:right="40"/>
-            </w:pPr>
-            <w:r xmlns:w="http://schemas.openxmlformats.org/wordprocessingml/2006/main" xmlns:wp="http://schemas.openxmlformats.org/drawingml/2006/wordprocessingDrawing" xmlns:r="http://schemas.openxmlformats.org/officeDocument/2006/relationships" xmlns:w14="http://schemas.microsoft.com/office/word/2010/wordml">
-              <w:rPr>
-                <w:rFonts w:ascii="Arial" w:hAnsi="Arial" w:eastAsia="Arial" w:cs="Arial"/>
+              <w:ind w:firstLine="0" w:left="100" w:right="100"/>
+            </w:pPr>
+            <w:r xmlns:w="http://schemas.openxmlformats.org/wordprocessingml/2006/main" xmlns:wp="http://schemas.openxmlformats.org/drawingml/2006/wordprocessingDrawing" xmlns:r="http://schemas.openxmlformats.org/officeDocument/2006/relationships" xmlns:w14="http://schemas.microsoft.com/office/word/2010/wordml">
+              <w:rPr>
+                <w:rFonts w:ascii="Calibri" w:hAnsi="Calibri" w:eastAsia="Calibri" w:cs="Calibri"/>
                 <w:sz w:val="22"/>
                 <w:szCs w:val="22"/>
                 <w:color w:val="111111"/>
@@ -1651,11 +1651,11 @@
             <w:pPr>
               <w:jc w:val="center"/>
               <w:spacing w:after="100" w:before="100" w:line="240"/>
-              <w:ind w:firstLine="0" w:left="40" w:right="40"/>
-            </w:pPr>
-            <w:r xmlns:w="http://schemas.openxmlformats.org/wordprocessingml/2006/main" xmlns:wp="http://schemas.openxmlformats.org/drawingml/2006/wordprocessingDrawing" xmlns:r="http://schemas.openxmlformats.org/officeDocument/2006/relationships" xmlns:w14="http://schemas.microsoft.com/office/word/2010/wordml">
-              <w:rPr>
-                <w:rFonts w:ascii="Arial" w:hAnsi="Arial" w:eastAsia="Arial" w:cs="Arial"/>
+              <w:ind w:firstLine="0" w:left="100" w:right="100"/>
+            </w:pPr>
+            <w:r xmlns:w="http://schemas.openxmlformats.org/wordprocessingml/2006/main" xmlns:wp="http://schemas.openxmlformats.org/drawingml/2006/wordprocessingDrawing" xmlns:r="http://schemas.openxmlformats.org/officeDocument/2006/relationships" xmlns:w14="http://schemas.microsoft.com/office/word/2010/wordml">
+              <w:rPr>
+                <w:rFonts w:ascii="Calibri" w:hAnsi="Calibri" w:eastAsia="Calibri" w:cs="Calibri"/>
                 <w:sz w:val="22"/>
                 <w:szCs w:val="22"/>
                 <w:color w:val="111111"/>
@@ -1680,11 +1680,11 @@
             <w:pPr>
               <w:jc w:val="center"/>
               <w:spacing w:after="100" w:before="100" w:line="240"/>
-              <w:ind w:firstLine="0" w:left="40" w:right="40"/>
-            </w:pPr>
-            <w:r xmlns:w="http://schemas.openxmlformats.org/wordprocessingml/2006/main" xmlns:wp="http://schemas.openxmlformats.org/drawingml/2006/wordprocessingDrawing" xmlns:r="http://schemas.openxmlformats.org/officeDocument/2006/relationships" xmlns:w14="http://schemas.microsoft.com/office/word/2010/wordml">
-              <w:rPr>
-                <w:rFonts w:ascii="Arial" w:hAnsi="Arial" w:eastAsia="Arial" w:cs="Arial"/>
+              <w:ind w:firstLine="0" w:left="100" w:right="100"/>
+            </w:pPr>
+            <w:r xmlns:w="http://schemas.openxmlformats.org/wordprocessingml/2006/main" xmlns:wp="http://schemas.openxmlformats.org/drawingml/2006/wordprocessingDrawing" xmlns:r="http://schemas.openxmlformats.org/officeDocument/2006/relationships" xmlns:w14="http://schemas.microsoft.com/office/word/2010/wordml">
+              <w:rPr>
+                <w:rFonts w:ascii="Calibri" w:hAnsi="Calibri" w:eastAsia="Calibri" w:cs="Calibri"/>
                 <w:sz w:val="22"/>
                 <w:szCs w:val="22"/>
                 <w:color w:val="111111"/>
@@ -1702,7 +1702,7 @@
         <w:tc>
           <w:tcPr>
             <w:tcBorders/>
-            <w:shd w:val="clear" w:color="auto" w:fill="EFEFEF"/>
+            <w:shd w:val="clear" w:color="auto" w:fill="FFFFFF"/>
             <w:tcMar>
               <w:top w:w="0" w:type="dxa"/>
               <w:bottom w:w="0" w:type="dxa"/>
@@ -1715,11 +1715,11 @@
             <w:pPr>
               <w:jc w:val="left"/>
               <w:spacing w:after="100" w:before="100" w:line="240"/>
-              <w:ind w:firstLine="0" w:left="40" w:right="40"/>
-            </w:pPr>
-            <w:r xmlns:w="http://schemas.openxmlformats.org/wordprocessingml/2006/main" xmlns:wp="http://schemas.openxmlformats.org/drawingml/2006/wordprocessingDrawing" xmlns:r="http://schemas.openxmlformats.org/officeDocument/2006/relationships" xmlns:w14="http://schemas.microsoft.com/office/word/2010/wordml">
-              <w:rPr>
-                <w:rFonts w:ascii="Arial" w:hAnsi="Arial" w:eastAsia="Arial" w:cs="Arial"/>
+              <w:ind w:firstLine="0" w:left="100" w:right="100"/>
+            </w:pPr>
+            <w:r xmlns:w="http://schemas.openxmlformats.org/wordprocessingml/2006/main" xmlns:wp="http://schemas.openxmlformats.org/drawingml/2006/wordprocessingDrawing" xmlns:r="http://schemas.openxmlformats.org/officeDocument/2006/relationships" xmlns:w14="http://schemas.microsoft.com/office/word/2010/wordml">
+              <w:rPr>
+                <w:rFonts w:ascii="Calibri" w:hAnsi="Calibri" w:eastAsia="Calibri" w:cs="Calibri"/>
                 <w:sz w:val="22"/>
                 <w:szCs w:val="22"/>
                 <w:color w:val="111111"/>
@@ -1731,24 +1731,24 @@
         <w:tc>
           <w:tcPr>
             <w:tcBorders/>
-            <w:shd w:val="clear" w:color="auto" w:fill="EFEFEF"/>
-            <w:tcMar>
-              <w:top w:w="0" w:type="dxa"/>
-              <w:bottom w:w="0" w:type="dxa"/>
-              <w:left w:w="0" w:type="dxa"/>
-              <w:right w:w="0" w:type="dxa"/>
-            </w:tcMar>
-            <w:vAlign w:val="center"/>
-          </w:tcPr>
-          <w:p>
-            <w:pPr>
-              <w:jc w:val="center"/>
-              <w:spacing w:after="100" w:before="100" w:line="240"/>
-              <w:ind w:firstLine="0" w:left="40" w:right="40"/>
-            </w:pPr>
-            <w:r xmlns:w="http://schemas.openxmlformats.org/wordprocessingml/2006/main" xmlns:wp="http://schemas.openxmlformats.org/drawingml/2006/wordprocessingDrawing" xmlns:r="http://schemas.openxmlformats.org/officeDocument/2006/relationships" xmlns:w14="http://schemas.microsoft.com/office/word/2010/wordml">
-              <w:rPr>
-                <w:rFonts w:ascii="Arial" w:hAnsi="Arial" w:eastAsia="Arial" w:cs="Arial"/>
+            <w:shd w:val="clear" w:color="auto" w:fill="FFFFFF"/>
+            <w:tcMar>
+              <w:top w:w="0" w:type="dxa"/>
+              <w:bottom w:w="0" w:type="dxa"/>
+              <w:left w:w="0" w:type="dxa"/>
+              <w:right w:w="0" w:type="dxa"/>
+            </w:tcMar>
+            <w:vAlign w:val="center"/>
+          </w:tcPr>
+          <w:p>
+            <w:pPr>
+              <w:jc w:val="center"/>
+              <w:spacing w:after="100" w:before="100" w:line="240"/>
+              <w:ind w:firstLine="0" w:left="100" w:right="100"/>
+            </w:pPr>
+            <w:r xmlns:w="http://schemas.openxmlformats.org/wordprocessingml/2006/main" xmlns:wp="http://schemas.openxmlformats.org/drawingml/2006/wordprocessingDrawing" xmlns:r="http://schemas.openxmlformats.org/officeDocument/2006/relationships" xmlns:w14="http://schemas.microsoft.com/office/word/2010/wordml">
+              <w:rPr>
+                <w:rFonts w:ascii="Calibri" w:hAnsi="Calibri" w:eastAsia="Calibri" w:cs="Calibri"/>
                 <w:sz w:val="22"/>
                 <w:szCs w:val="22"/>
                 <w:color w:val="111111"/>
@@ -1760,24 +1760,24 @@
         <w:tc>
           <w:tcPr>
             <w:tcBorders/>
-            <w:shd w:val="clear" w:color="auto" w:fill="EFEFEF"/>
-            <w:tcMar>
-              <w:top w:w="0" w:type="dxa"/>
-              <w:bottom w:w="0" w:type="dxa"/>
-              <w:left w:w="0" w:type="dxa"/>
-              <w:right w:w="0" w:type="dxa"/>
-            </w:tcMar>
-            <w:vAlign w:val="center"/>
-          </w:tcPr>
-          <w:p>
-            <w:pPr>
-              <w:jc w:val="center"/>
-              <w:spacing w:after="100" w:before="100" w:line="240"/>
-              <w:ind w:firstLine="0" w:left="40" w:right="40"/>
-            </w:pPr>
-            <w:r xmlns:w="http://schemas.openxmlformats.org/wordprocessingml/2006/main" xmlns:wp="http://schemas.openxmlformats.org/drawingml/2006/wordprocessingDrawing" xmlns:r="http://schemas.openxmlformats.org/officeDocument/2006/relationships" xmlns:w14="http://schemas.microsoft.com/office/word/2010/wordml">
-              <w:rPr>
-                <w:rFonts w:ascii="Arial" w:hAnsi="Arial" w:eastAsia="Arial" w:cs="Arial"/>
+            <w:shd w:val="clear" w:color="auto" w:fill="FFFFFF"/>
+            <w:tcMar>
+              <w:top w:w="0" w:type="dxa"/>
+              <w:bottom w:w="0" w:type="dxa"/>
+              <w:left w:w="0" w:type="dxa"/>
+              <w:right w:w="0" w:type="dxa"/>
+            </w:tcMar>
+            <w:vAlign w:val="center"/>
+          </w:tcPr>
+          <w:p>
+            <w:pPr>
+              <w:jc w:val="center"/>
+              <w:spacing w:after="100" w:before="100" w:line="240"/>
+              <w:ind w:firstLine="0" w:left="100" w:right="100"/>
+            </w:pPr>
+            <w:r xmlns:w="http://schemas.openxmlformats.org/wordprocessingml/2006/main" xmlns:wp="http://schemas.openxmlformats.org/drawingml/2006/wordprocessingDrawing" xmlns:r="http://schemas.openxmlformats.org/officeDocument/2006/relationships" xmlns:w14="http://schemas.microsoft.com/office/word/2010/wordml">
+              <w:rPr>
+                <w:rFonts w:ascii="Calibri" w:hAnsi="Calibri" w:eastAsia="Calibri" w:cs="Calibri"/>
                 <w:sz w:val="22"/>
                 <w:szCs w:val="22"/>
                 <w:color w:val="111111"/>
@@ -1789,24 +1789,24 @@
         <w:tc>
           <w:tcPr>
             <w:tcBorders/>
-            <w:shd w:val="clear" w:color="auto" w:fill="EFEFEF"/>
-            <w:tcMar>
-              <w:top w:w="0" w:type="dxa"/>
-              <w:bottom w:w="0" w:type="dxa"/>
-              <w:left w:w="0" w:type="dxa"/>
-              <w:right w:w="0" w:type="dxa"/>
-            </w:tcMar>
-            <w:vAlign w:val="center"/>
-          </w:tcPr>
-          <w:p>
-            <w:pPr>
-              <w:jc w:val="center"/>
-              <w:spacing w:after="100" w:before="100" w:line="240"/>
-              <w:ind w:firstLine="0" w:left="40" w:right="40"/>
-            </w:pPr>
-            <w:r xmlns:w="http://schemas.openxmlformats.org/wordprocessingml/2006/main" xmlns:wp="http://schemas.openxmlformats.org/drawingml/2006/wordprocessingDrawing" xmlns:r="http://schemas.openxmlformats.org/officeDocument/2006/relationships" xmlns:w14="http://schemas.microsoft.com/office/word/2010/wordml">
-              <w:rPr>
-                <w:rFonts w:ascii="Arial" w:hAnsi="Arial" w:eastAsia="Arial" w:cs="Arial"/>
+            <w:shd w:val="clear" w:color="auto" w:fill="FFFFFF"/>
+            <w:tcMar>
+              <w:top w:w="0" w:type="dxa"/>
+              <w:bottom w:w="0" w:type="dxa"/>
+              <w:left w:w="0" w:type="dxa"/>
+              <w:right w:w="0" w:type="dxa"/>
+            </w:tcMar>
+            <w:vAlign w:val="center"/>
+          </w:tcPr>
+          <w:p>
+            <w:pPr>
+              <w:jc w:val="center"/>
+              <w:spacing w:after="100" w:before="100" w:line="240"/>
+              <w:ind w:firstLine="0" w:left="100" w:right="100"/>
+            </w:pPr>
+            <w:r xmlns:w="http://schemas.openxmlformats.org/wordprocessingml/2006/main" xmlns:wp="http://schemas.openxmlformats.org/drawingml/2006/wordprocessingDrawing" xmlns:r="http://schemas.openxmlformats.org/officeDocument/2006/relationships" xmlns:w14="http://schemas.microsoft.com/office/word/2010/wordml">
+              <w:rPr>
+                <w:rFonts w:ascii="Calibri" w:hAnsi="Calibri" w:eastAsia="Calibri" w:cs="Calibri"/>
                 <w:sz w:val="22"/>
                 <w:szCs w:val="22"/>
                 <w:color w:val="111111"/>
@@ -1818,24 +1818,24 @@
         <w:tc>
           <w:tcPr>
             <w:tcBorders/>
-            <w:shd w:val="clear" w:color="auto" w:fill="EFEFEF"/>
-            <w:tcMar>
-              <w:top w:w="0" w:type="dxa"/>
-              <w:bottom w:w="0" w:type="dxa"/>
-              <w:left w:w="0" w:type="dxa"/>
-              <w:right w:w="0" w:type="dxa"/>
-            </w:tcMar>
-            <w:vAlign w:val="center"/>
-          </w:tcPr>
-          <w:p>
-            <w:pPr>
-              <w:jc w:val="center"/>
-              <w:spacing w:after="100" w:before="100" w:line="240"/>
-              <w:ind w:firstLine="0" w:left="40" w:right="40"/>
-            </w:pPr>
-            <w:r xmlns:w="http://schemas.openxmlformats.org/wordprocessingml/2006/main" xmlns:wp="http://schemas.openxmlformats.org/drawingml/2006/wordprocessingDrawing" xmlns:r="http://schemas.openxmlformats.org/officeDocument/2006/relationships" xmlns:w14="http://schemas.microsoft.com/office/word/2010/wordml">
-              <w:rPr>
-                <w:rFonts w:ascii="Arial" w:hAnsi="Arial" w:eastAsia="Arial" w:cs="Arial"/>
+            <w:shd w:val="clear" w:color="auto" w:fill="FFFFFF"/>
+            <w:tcMar>
+              <w:top w:w="0" w:type="dxa"/>
+              <w:bottom w:w="0" w:type="dxa"/>
+              <w:left w:w="0" w:type="dxa"/>
+              <w:right w:w="0" w:type="dxa"/>
+            </w:tcMar>
+            <w:vAlign w:val="center"/>
+          </w:tcPr>
+          <w:p>
+            <w:pPr>
+              <w:jc w:val="center"/>
+              <w:spacing w:after="100" w:before="100" w:line="240"/>
+              <w:ind w:firstLine="0" w:left="100" w:right="100"/>
+            </w:pPr>
+            <w:r xmlns:w="http://schemas.openxmlformats.org/wordprocessingml/2006/main" xmlns:wp="http://schemas.openxmlformats.org/drawingml/2006/wordprocessingDrawing" xmlns:r="http://schemas.openxmlformats.org/officeDocument/2006/relationships" xmlns:w14="http://schemas.microsoft.com/office/word/2010/wordml">
+              <w:rPr>
+                <w:rFonts w:ascii="Calibri" w:hAnsi="Calibri" w:eastAsia="Calibri" w:cs="Calibri"/>
                 <w:sz w:val="22"/>
                 <w:szCs w:val="22"/>
                 <w:color w:val="111111"/>
@@ -1866,11 +1866,11 @@
             <w:pPr>
               <w:jc w:val="left"/>
               <w:spacing w:after="100" w:before="100" w:line="240"/>
-              <w:ind w:firstLine="0" w:left="40" w:right="40"/>
-            </w:pPr>
-            <w:r xmlns:w="http://schemas.openxmlformats.org/wordprocessingml/2006/main" xmlns:wp="http://schemas.openxmlformats.org/drawingml/2006/wordprocessingDrawing" xmlns:r="http://schemas.openxmlformats.org/officeDocument/2006/relationships" xmlns:w14="http://schemas.microsoft.com/office/word/2010/wordml">
-              <w:rPr>
-                <w:rFonts w:ascii="Arial" w:hAnsi="Arial" w:eastAsia="Arial" w:cs="Arial"/>
+              <w:ind w:firstLine="0" w:left="100" w:right="100"/>
+            </w:pPr>
+            <w:r xmlns:w="http://schemas.openxmlformats.org/wordprocessingml/2006/main" xmlns:wp="http://schemas.openxmlformats.org/drawingml/2006/wordprocessingDrawing" xmlns:r="http://schemas.openxmlformats.org/officeDocument/2006/relationships" xmlns:w14="http://schemas.microsoft.com/office/word/2010/wordml">
+              <w:rPr>
+                <w:rFonts w:ascii="Calibri" w:hAnsi="Calibri" w:eastAsia="Calibri" w:cs="Calibri"/>
                 <w:sz w:val="22"/>
                 <w:szCs w:val="22"/>
                 <w:color w:val="111111"/>
@@ -1895,11 +1895,11 @@
             <w:pPr>
               <w:jc w:val="center"/>
               <w:spacing w:after="100" w:before="100" w:line="240"/>
-              <w:ind w:firstLine="0" w:left="40" w:right="40"/>
-            </w:pPr>
-            <w:r xmlns:w="http://schemas.openxmlformats.org/wordprocessingml/2006/main" xmlns:wp="http://schemas.openxmlformats.org/drawingml/2006/wordprocessingDrawing" xmlns:r="http://schemas.openxmlformats.org/officeDocument/2006/relationships" xmlns:w14="http://schemas.microsoft.com/office/word/2010/wordml">
-              <w:rPr>
-                <w:rFonts w:ascii="Arial" w:hAnsi="Arial" w:eastAsia="Arial" w:cs="Arial"/>
+              <w:ind w:firstLine="0" w:left="100" w:right="100"/>
+            </w:pPr>
+            <w:r xmlns:w="http://schemas.openxmlformats.org/wordprocessingml/2006/main" xmlns:wp="http://schemas.openxmlformats.org/drawingml/2006/wordprocessingDrawing" xmlns:r="http://schemas.openxmlformats.org/officeDocument/2006/relationships" xmlns:w14="http://schemas.microsoft.com/office/word/2010/wordml">
+              <w:rPr>
+                <w:rFonts w:ascii="Calibri" w:hAnsi="Calibri" w:eastAsia="Calibri" w:cs="Calibri"/>
                 <w:sz w:val="22"/>
                 <w:szCs w:val="22"/>
                 <w:color w:val="111111"/>
@@ -1924,11 +1924,11 @@
             <w:pPr>
               <w:jc w:val="center"/>
               <w:spacing w:after="100" w:before="100" w:line="240"/>
-              <w:ind w:firstLine="0" w:left="40" w:right="40"/>
-            </w:pPr>
-            <w:r xmlns:w="http://schemas.openxmlformats.org/wordprocessingml/2006/main" xmlns:wp="http://schemas.openxmlformats.org/drawingml/2006/wordprocessingDrawing" xmlns:r="http://schemas.openxmlformats.org/officeDocument/2006/relationships" xmlns:w14="http://schemas.microsoft.com/office/word/2010/wordml">
-              <w:rPr>
-                <w:rFonts w:ascii="Arial" w:hAnsi="Arial" w:eastAsia="Arial" w:cs="Arial"/>
+              <w:ind w:firstLine="0" w:left="100" w:right="100"/>
+            </w:pPr>
+            <w:r xmlns:w="http://schemas.openxmlformats.org/wordprocessingml/2006/main" xmlns:wp="http://schemas.openxmlformats.org/drawingml/2006/wordprocessingDrawing" xmlns:r="http://schemas.openxmlformats.org/officeDocument/2006/relationships" xmlns:w14="http://schemas.microsoft.com/office/word/2010/wordml">
+              <w:rPr>
+                <w:rFonts w:ascii="Calibri" w:hAnsi="Calibri" w:eastAsia="Calibri" w:cs="Calibri"/>
                 <w:sz w:val="22"/>
                 <w:szCs w:val="22"/>
                 <w:color w:val="111111"/>
@@ -1953,11 +1953,11 @@
             <w:pPr>
               <w:jc w:val="center"/>
               <w:spacing w:after="100" w:before="100" w:line="240"/>
-              <w:ind w:firstLine="0" w:left="40" w:right="40"/>
-            </w:pPr>
-            <w:r xmlns:w="http://schemas.openxmlformats.org/wordprocessingml/2006/main" xmlns:wp="http://schemas.openxmlformats.org/drawingml/2006/wordprocessingDrawing" xmlns:r="http://schemas.openxmlformats.org/officeDocument/2006/relationships" xmlns:w14="http://schemas.microsoft.com/office/word/2010/wordml">
-              <w:rPr>
-                <w:rFonts w:ascii="Arial" w:hAnsi="Arial" w:eastAsia="Arial" w:cs="Arial"/>
+              <w:ind w:firstLine="0" w:left="100" w:right="100"/>
+            </w:pPr>
+            <w:r xmlns:w="http://schemas.openxmlformats.org/wordprocessingml/2006/main" xmlns:wp="http://schemas.openxmlformats.org/drawingml/2006/wordprocessingDrawing" xmlns:r="http://schemas.openxmlformats.org/officeDocument/2006/relationships" xmlns:w14="http://schemas.microsoft.com/office/word/2010/wordml">
+              <w:rPr>
+                <w:rFonts w:ascii="Calibri" w:hAnsi="Calibri" w:eastAsia="Calibri" w:cs="Calibri"/>
                 <w:sz w:val="22"/>
                 <w:szCs w:val="22"/>
                 <w:color w:val="111111"/>
@@ -1982,11 +1982,11 @@
             <w:pPr>
               <w:jc w:val="center"/>
               <w:spacing w:after="100" w:before="100" w:line="240"/>
-              <w:ind w:firstLine="0" w:left="40" w:right="40"/>
-            </w:pPr>
-            <w:r xmlns:w="http://schemas.openxmlformats.org/wordprocessingml/2006/main" xmlns:wp="http://schemas.openxmlformats.org/drawingml/2006/wordprocessingDrawing" xmlns:r="http://schemas.openxmlformats.org/officeDocument/2006/relationships" xmlns:w14="http://schemas.microsoft.com/office/word/2010/wordml">
-              <w:rPr>
-                <w:rFonts w:ascii="Arial" w:hAnsi="Arial" w:eastAsia="Arial" w:cs="Arial"/>
+              <w:ind w:firstLine="0" w:left="100" w:right="100"/>
+            </w:pPr>
+            <w:r xmlns:w="http://schemas.openxmlformats.org/wordprocessingml/2006/main" xmlns:wp="http://schemas.openxmlformats.org/drawingml/2006/wordprocessingDrawing" xmlns:r="http://schemas.openxmlformats.org/officeDocument/2006/relationships" xmlns:w14="http://schemas.microsoft.com/office/word/2010/wordml">
+              <w:rPr>
+                <w:rFonts w:ascii="Calibri" w:hAnsi="Calibri" w:eastAsia="Calibri" w:cs="Calibri"/>
                 <w:sz w:val="22"/>
                 <w:szCs w:val="22"/>
                 <w:color w:val="111111"/>
@@ -2004,7 +2004,7 @@
         <w:tc>
           <w:tcPr>
             <w:tcBorders/>
-            <w:shd w:val="clear" w:color="auto" w:fill="EFEFEF"/>
+            <w:shd w:val="clear" w:color="auto" w:fill="FFFFFF"/>
             <w:tcMar>
               <w:top w:w="0" w:type="dxa"/>
               <w:bottom w:w="0" w:type="dxa"/>
@@ -2017,11 +2017,11 @@
             <w:pPr>
               <w:jc w:val="left"/>
               <w:spacing w:after="100" w:before="100" w:line="240"/>
-              <w:ind w:firstLine="0" w:left="40" w:right="40"/>
-            </w:pPr>
-            <w:r xmlns:w="http://schemas.openxmlformats.org/wordprocessingml/2006/main" xmlns:wp="http://schemas.openxmlformats.org/drawingml/2006/wordprocessingDrawing" xmlns:r="http://schemas.openxmlformats.org/officeDocument/2006/relationships" xmlns:w14="http://schemas.microsoft.com/office/word/2010/wordml">
-              <w:rPr>
-                <w:rFonts w:ascii="Arial" w:hAnsi="Arial" w:eastAsia="Arial" w:cs="Arial"/>
+              <w:ind w:firstLine="0" w:left="100" w:right="100"/>
+            </w:pPr>
+            <w:r xmlns:w="http://schemas.openxmlformats.org/wordprocessingml/2006/main" xmlns:wp="http://schemas.openxmlformats.org/drawingml/2006/wordprocessingDrawing" xmlns:r="http://schemas.openxmlformats.org/officeDocument/2006/relationships" xmlns:w14="http://schemas.microsoft.com/office/word/2010/wordml">
+              <w:rPr>
+                <w:rFonts w:ascii="Calibri" w:hAnsi="Calibri" w:eastAsia="Calibri" w:cs="Calibri"/>
                 <w:sz w:val="22"/>
                 <w:szCs w:val="22"/>
                 <w:color w:val="111111"/>
@@ -2033,24 +2033,24 @@
         <w:tc>
           <w:tcPr>
             <w:tcBorders/>
-            <w:shd w:val="clear" w:color="auto" w:fill="EFEFEF"/>
-            <w:tcMar>
-              <w:top w:w="0" w:type="dxa"/>
-              <w:bottom w:w="0" w:type="dxa"/>
-              <w:left w:w="0" w:type="dxa"/>
-              <w:right w:w="0" w:type="dxa"/>
-            </w:tcMar>
-            <w:vAlign w:val="center"/>
-          </w:tcPr>
-          <w:p>
-            <w:pPr>
-              <w:jc w:val="center"/>
-              <w:spacing w:after="100" w:before="100" w:line="240"/>
-              <w:ind w:firstLine="0" w:left="40" w:right="40"/>
-            </w:pPr>
-            <w:r xmlns:w="http://schemas.openxmlformats.org/wordprocessingml/2006/main" xmlns:wp="http://schemas.openxmlformats.org/drawingml/2006/wordprocessingDrawing" xmlns:r="http://schemas.openxmlformats.org/officeDocument/2006/relationships" xmlns:w14="http://schemas.microsoft.com/office/word/2010/wordml">
-              <w:rPr>
-                <w:rFonts w:ascii="Arial" w:hAnsi="Arial" w:eastAsia="Arial" w:cs="Arial"/>
+            <w:shd w:val="clear" w:color="auto" w:fill="FFFFFF"/>
+            <w:tcMar>
+              <w:top w:w="0" w:type="dxa"/>
+              <w:bottom w:w="0" w:type="dxa"/>
+              <w:left w:w="0" w:type="dxa"/>
+              <w:right w:w="0" w:type="dxa"/>
+            </w:tcMar>
+            <w:vAlign w:val="center"/>
+          </w:tcPr>
+          <w:p>
+            <w:pPr>
+              <w:jc w:val="center"/>
+              <w:spacing w:after="100" w:before="100" w:line="240"/>
+              <w:ind w:firstLine="0" w:left="100" w:right="100"/>
+            </w:pPr>
+            <w:r xmlns:w="http://schemas.openxmlformats.org/wordprocessingml/2006/main" xmlns:wp="http://schemas.openxmlformats.org/drawingml/2006/wordprocessingDrawing" xmlns:r="http://schemas.openxmlformats.org/officeDocument/2006/relationships" xmlns:w14="http://schemas.microsoft.com/office/word/2010/wordml">
+              <w:rPr>
+                <w:rFonts w:ascii="Calibri" w:hAnsi="Calibri" w:eastAsia="Calibri" w:cs="Calibri"/>
                 <w:sz w:val="22"/>
                 <w:szCs w:val="22"/>
                 <w:color w:val="111111"/>
@@ -2062,24 +2062,24 @@
         <w:tc>
           <w:tcPr>
             <w:tcBorders/>
-            <w:shd w:val="clear" w:color="auto" w:fill="EFEFEF"/>
-            <w:tcMar>
-              <w:top w:w="0" w:type="dxa"/>
-              <w:bottom w:w="0" w:type="dxa"/>
-              <w:left w:w="0" w:type="dxa"/>
-              <w:right w:w="0" w:type="dxa"/>
-            </w:tcMar>
-            <w:vAlign w:val="center"/>
-          </w:tcPr>
-          <w:p>
-            <w:pPr>
-              <w:jc w:val="center"/>
-              <w:spacing w:after="100" w:before="100" w:line="240"/>
-              <w:ind w:firstLine="0" w:left="40" w:right="40"/>
-            </w:pPr>
-            <w:r xmlns:w="http://schemas.openxmlformats.org/wordprocessingml/2006/main" xmlns:wp="http://schemas.openxmlformats.org/drawingml/2006/wordprocessingDrawing" xmlns:r="http://schemas.openxmlformats.org/officeDocument/2006/relationships" xmlns:w14="http://schemas.microsoft.com/office/word/2010/wordml">
-              <w:rPr>
-                <w:rFonts w:ascii="Arial" w:hAnsi="Arial" w:eastAsia="Arial" w:cs="Arial"/>
+            <w:shd w:val="clear" w:color="auto" w:fill="FFFFFF"/>
+            <w:tcMar>
+              <w:top w:w="0" w:type="dxa"/>
+              <w:bottom w:w="0" w:type="dxa"/>
+              <w:left w:w="0" w:type="dxa"/>
+              <w:right w:w="0" w:type="dxa"/>
+            </w:tcMar>
+            <w:vAlign w:val="center"/>
+          </w:tcPr>
+          <w:p>
+            <w:pPr>
+              <w:jc w:val="center"/>
+              <w:spacing w:after="100" w:before="100" w:line="240"/>
+              <w:ind w:firstLine="0" w:left="100" w:right="100"/>
+            </w:pPr>
+            <w:r xmlns:w="http://schemas.openxmlformats.org/wordprocessingml/2006/main" xmlns:wp="http://schemas.openxmlformats.org/drawingml/2006/wordprocessingDrawing" xmlns:r="http://schemas.openxmlformats.org/officeDocument/2006/relationships" xmlns:w14="http://schemas.microsoft.com/office/word/2010/wordml">
+              <w:rPr>
+                <w:rFonts w:ascii="Calibri" w:hAnsi="Calibri" w:eastAsia="Calibri" w:cs="Calibri"/>
                 <w:sz w:val="22"/>
                 <w:szCs w:val="22"/>
                 <w:color w:val="111111"/>
@@ -2091,24 +2091,24 @@
         <w:tc>
           <w:tcPr>
             <w:tcBorders/>
-            <w:shd w:val="clear" w:color="auto" w:fill="EFEFEF"/>
-            <w:tcMar>
-              <w:top w:w="0" w:type="dxa"/>
-              <w:bottom w:w="0" w:type="dxa"/>
-              <w:left w:w="0" w:type="dxa"/>
-              <w:right w:w="0" w:type="dxa"/>
-            </w:tcMar>
-            <w:vAlign w:val="center"/>
-          </w:tcPr>
-          <w:p>
-            <w:pPr>
-              <w:jc w:val="center"/>
-              <w:spacing w:after="100" w:before="100" w:line="240"/>
-              <w:ind w:firstLine="0" w:left="40" w:right="40"/>
-            </w:pPr>
-            <w:r xmlns:w="http://schemas.openxmlformats.org/wordprocessingml/2006/main" xmlns:wp="http://schemas.openxmlformats.org/drawingml/2006/wordprocessingDrawing" xmlns:r="http://schemas.openxmlformats.org/officeDocument/2006/relationships" xmlns:w14="http://schemas.microsoft.com/office/word/2010/wordml">
-              <w:rPr>
-                <w:rFonts w:ascii="Arial" w:hAnsi="Arial" w:eastAsia="Arial" w:cs="Arial"/>
+            <w:shd w:val="clear" w:color="auto" w:fill="FFFFFF"/>
+            <w:tcMar>
+              <w:top w:w="0" w:type="dxa"/>
+              <w:bottom w:w="0" w:type="dxa"/>
+              <w:left w:w="0" w:type="dxa"/>
+              <w:right w:w="0" w:type="dxa"/>
+            </w:tcMar>
+            <w:vAlign w:val="center"/>
+          </w:tcPr>
+          <w:p>
+            <w:pPr>
+              <w:jc w:val="center"/>
+              <w:spacing w:after="100" w:before="100" w:line="240"/>
+              <w:ind w:firstLine="0" w:left="100" w:right="100"/>
+            </w:pPr>
+            <w:r xmlns:w="http://schemas.openxmlformats.org/wordprocessingml/2006/main" xmlns:wp="http://schemas.openxmlformats.org/drawingml/2006/wordprocessingDrawing" xmlns:r="http://schemas.openxmlformats.org/officeDocument/2006/relationships" xmlns:w14="http://schemas.microsoft.com/office/word/2010/wordml">
+              <w:rPr>
+                <w:rFonts w:ascii="Calibri" w:hAnsi="Calibri" w:eastAsia="Calibri" w:cs="Calibri"/>
                 <w:sz w:val="22"/>
                 <w:szCs w:val="22"/>
                 <w:color w:val="111111"/>
@@ -2120,24 +2120,24 @@
         <w:tc>
           <w:tcPr>
             <w:tcBorders/>
-            <w:shd w:val="clear" w:color="auto" w:fill="EFEFEF"/>
-            <w:tcMar>
-              <w:top w:w="0" w:type="dxa"/>
-              <w:bottom w:w="0" w:type="dxa"/>
-              <w:left w:w="0" w:type="dxa"/>
-              <w:right w:w="0" w:type="dxa"/>
-            </w:tcMar>
-            <w:vAlign w:val="center"/>
-          </w:tcPr>
-          <w:p>
-            <w:pPr>
-              <w:jc w:val="center"/>
-              <w:spacing w:after="100" w:before="100" w:line="240"/>
-              <w:ind w:firstLine="0" w:left="40" w:right="40"/>
-            </w:pPr>
-            <w:r xmlns:w="http://schemas.openxmlformats.org/wordprocessingml/2006/main" xmlns:wp="http://schemas.openxmlformats.org/drawingml/2006/wordprocessingDrawing" xmlns:r="http://schemas.openxmlformats.org/officeDocument/2006/relationships" xmlns:w14="http://schemas.microsoft.com/office/word/2010/wordml">
-              <w:rPr>
-                <w:rFonts w:ascii="Arial" w:hAnsi="Arial" w:eastAsia="Arial" w:cs="Arial"/>
+            <w:shd w:val="clear" w:color="auto" w:fill="FFFFFF"/>
+            <w:tcMar>
+              <w:top w:w="0" w:type="dxa"/>
+              <w:bottom w:w="0" w:type="dxa"/>
+              <w:left w:w="0" w:type="dxa"/>
+              <w:right w:w="0" w:type="dxa"/>
+            </w:tcMar>
+            <w:vAlign w:val="center"/>
+          </w:tcPr>
+          <w:p>
+            <w:pPr>
+              <w:jc w:val="center"/>
+              <w:spacing w:after="100" w:before="100" w:line="240"/>
+              <w:ind w:firstLine="0" w:left="100" w:right="100"/>
+            </w:pPr>
+            <w:r xmlns:w="http://schemas.openxmlformats.org/wordprocessingml/2006/main" xmlns:wp="http://schemas.openxmlformats.org/drawingml/2006/wordprocessingDrawing" xmlns:r="http://schemas.openxmlformats.org/officeDocument/2006/relationships" xmlns:w14="http://schemas.microsoft.com/office/word/2010/wordml">
+              <w:rPr>
+                <w:rFonts w:ascii="Calibri" w:hAnsi="Calibri" w:eastAsia="Calibri" w:cs="Calibri"/>
                 <w:sz w:val="22"/>
                 <w:szCs w:val="22"/>
                 <w:color w:val="111111"/>
@@ -2168,11 +2168,11 @@
             <w:pPr>
               <w:jc w:val="left"/>
               <w:spacing w:after="100" w:before="100" w:line="240"/>
-              <w:ind w:firstLine="0" w:left="40" w:right="40"/>
-            </w:pPr>
-            <w:r xmlns:w="http://schemas.openxmlformats.org/wordprocessingml/2006/main" xmlns:wp="http://schemas.openxmlformats.org/drawingml/2006/wordprocessingDrawing" xmlns:r="http://schemas.openxmlformats.org/officeDocument/2006/relationships" xmlns:w14="http://schemas.microsoft.com/office/word/2010/wordml">
-              <w:rPr>
-                <w:rFonts w:ascii="Arial" w:hAnsi="Arial" w:eastAsia="Arial" w:cs="Arial"/>
+              <w:ind w:firstLine="0" w:left="100" w:right="100"/>
+            </w:pPr>
+            <w:r xmlns:w="http://schemas.openxmlformats.org/wordprocessingml/2006/main" xmlns:wp="http://schemas.openxmlformats.org/drawingml/2006/wordprocessingDrawing" xmlns:r="http://schemas.openxmlformats.org/officeDocument/2006/relationships" xmlns:w14="http://schemas.microsoft.com/office/word/2010/wordml">
+              <w:rPr>
+                <w:rFonts w:ascii="Calibri" w:hAnsi="Calibri" w:eastAsia="Calibri" w:cs="Calibri"/>
                 <w:sz w:val="22"/>
                 <w:szCs w:val="22"/>
                 <w:color w:val="111111"/>
@@ -2197,11 +2197,11 @@
             <w:pPr>
               <w:jc w:val="center"/>
               <w:spacing w:after="100" w:before="100" w:line="240"/>
-              <w:ind w:firstLine="0" w:left="40" w:right="40"/>
-            </w:pPr>
-            <w:r xmlns:w="http://schemas.openxmlformats.org/wordprocessingml/2006/main" xmlns:wp="http://schemas.openxmlformats.org/drawingml/2006/wordprocessingDrawing" xmlns:r="http://schemas.openxmlformats.org/officeDocument/2006/relationships" xmlns:w14="http://schemas.microsoft.com/office/word/2010/wordml">
-              <w:rPr>
-                <w:rFonts w:ascii="Arial" w:hAnsi="Arial" w:eastAsia="Arial" w:cs="Arial"/>
+              <w:ind w:firstLine="0" w:left="100" w:right="100"/>
+            </w:pPr>
+            <w:r xmlns:w="http://schemas.openxmlformats.org/wordprocessingml/2006/main" xmlns:wp="http://schemas.openxmlformats.org/drawingml/2006/wordprocessingDrawing" xmlns:r="http://schemas.openxmlformats.org/officeDocument/2006/relationships" xmlns:w14="http://schemas.microsoft.com/office/word/2010/wordml">
+              <w:rPr>
+                <w:rFonts w:ascii="Calibri" w:hAnsi="Calibri" w:eastAsia="Calibri" w:cs="Calibri"/>
                 <w:sz w:val="22"/>
                 <w:szCs w:val="22"/>
                 <w:color w:val="111111"/>
@@ -2226,11 +2226,11 @@
             <w:pPr>
               <w:jc w:val="center"/>
               <w:spacing w:after="100" w:before="100" w:line="240"/>
-              <w:ind w:firstLine="0" w:left="40" w:right="40"/>
-            </w:pPr>
-            <w:r xmlns:w="http://schemas.openxmlformats.org/wordprocessingml/2006/main" xmlns:wp="http://schemas.openxmlformats.org/drawingml/2006/wordprocessingDrawing" xmlns:r="http://schemas.openxmlformats.org/officeDocument/2006/relationships" xmlns:w14="http://schemas.microsoft.com/office/word/2010/wordml">
-              <w:rPr>
-                <w:rFonts w:ascii="Arial" w:hAnsi="Arial" w:eastAsia="Arial" w:cs="Arial"/>
+              <w:ind w:firstLine="0" w:left="100" w:right="100"/>
+            </w:pPr>
+            <w:r xmlns:w="http://schemas.openxmlformats.org/wordprocessingml/2006/main" xmlns:wp="http://schemas.openxmlformats.org/drawingml/2006/wordprocessingDrawing" xmlns:r="http://schemas.openxmlformats.org/officeDocument/2006/relationships" xmlns:w14="http://schemas.microsoft.com/office/word/2010/wordml">
+              <w:rPr>
+                <w:rFonts w:ascii="Calibri" w:hAnsi="Calibri" w:eastAsia="Calibri" w:cs="Calibri"/>
                 <w:sz w:val="22"/>
                 <w:szCs w:val="22"/>
                 <w:color w:val="111111"/>
@@ -2255,11 +2255,11 @@
             <w:pPr>
               <w:jc w:val="center"/>
               <w:spacing w:after="100" w:before="100" w:line="240"/>
-              <w:ind w:firstLine="0" w:left="40" w:right="40"/>
-            </w:pPr>
-            <w:r xmlns:w="http://schemas.openxmlformats.org/wordprocessingml/2006/main" xmlns:wp="http://schemas.openxmlformats.org/drawingml/2006/wordprocessingDrawing" xmlns:r="http://schemas.openxmlformats.org/officeDocument/2006/relationships" xmlns:w14="http://schemas.microsoft.com/office/word/2010/wordml">
-              <w:rPr>
-                <w:rFonts w:ascii="Arial" w:hAnsi="Arial" w:eastAsia="Arial" w:cs="Arial"/>
+              <w:ind w:firstLine="0" w:left="100" w:right="100"/>
+            </w:pPr>
+            <w:r xmlns:w="http://schemas.openxmlformats.org/wordprocessingml/2006/main" xmlns:wp="http://schemas.openxmlformats.org/drawingml/2006/wordprocessingDrawing" xmlns:r="http://schemas.openxmlformats.org/officeDocument/2006/relationships" xmlns:w14="http://schemas.microsoft.com/office/word/2010/wordml">
+              <w:rPr>
+                <w:rFonts w:ascii="Calibri" w:hAnsi="Calibri" w:eastAsia="Calibri" w:cs="Calibri"/>
                 <w:sz w:val="22"/>
                 <w:szCs w:val="22"/>
                 <w:color w:val="111111"/>
@@ -2284,11 +2284,11 @@
             <w:pPr>
               <w:jc w:val="center"/>
               <w:spacing w:after="100" w:before="100" w:line="240"/>
-              <w:ind w:firstLine="0" w:left="40" w:right="40"/>
-            </w:pPr>
-            <w:r xmlns:w="http://schemas.openxmlformats.org/wordprocessingml/2006/main" xmlns:wp="http://schemas.openxmlformats.org/drawingml/2006/wordprocessingDrawing" xmlns:r="http://schemas.openxmlformats.org/officeDocument/2006/relationships" xmlns:w14="http://schemas.microsoft.com/office/word/2010/wordml">
-              <w:rPr>
-                <w:rFonts w:ascii="Arial" w:hAnsi="Arial" w:eastAsia="Arial" w:cs="Arial"/>
+              <w:ind w:firstLine="0" w:left="100" w:right="100"/>
+            </w:pPr>
+            <w:r xmlns:w="http://schemas.openxmlformats.org/wordprocessingml/2006/main" xmlns:wp="http://schemas.openxmlformats.org/drawingml/2006/wordprocessingDrawing" xmlns:r="http://schemas.openxmlformats.org/officeDocument/2006/relationships" xmlns:w14="http://schemas.microsoft.com/office/word/2010/wordml">
+              <w:rPr>
+                <w:rFonts w:ascii="Calibri" w:hAnsi="Calibri" w:eastAsia="Calibri" w:cs="Calibri"/>
                 <w:sz w:val="22"/>
                 <w:szCs w:val="22"/>
                 <w:color w:val="111111"/>
@@ -2305,8 +2305,10 @@
         </w:trPr>
         <w:tc>
           <w:tcPr>
-            <w:tcBorders/>
-            <w:shd w:val="clear" w:color="auto" w:fill="EFEFEF"/>
+            <w:tcBorders>
+              <w:bottom w:val="single" w:sz="16" w:space="0" w:color="000000"/>
+            </w:tcBorders>
+            <w:shd w:val="clear" w:color="auto" w:fill="FFFFFF"/>
             <w:tcMar>
               <w:top w:w="0" w:type="dxa"/>
               <w:bottom w:w="0" w:type="dxa"/>
@@ -2319,11 +2321,11 @@
             <w:pPr>
               <w:jc w:val="left"/>
               <w:spacing w:after="100" w:before="100" w:line="240"/>
-              <w:ind w:firstLine="0" w:left="40" w:right="40"/>
-            </w:pPr>
-            <w:r xmlns:w="http://schemas.openxmlformats.org/wordprocessingml/2006/main" xmlns:wp="http://schemas.openxmlformats.org/drawingml/2006/wordprocessingDrawing" xmlns:r="http://schemas.openxmlformats.org/officeDocument/2006/relationships" xmlns:w14="http://schemas.microsoft.com/office/word/2010/wordml">
-              <w:rPr>
-                <w:rFonts w:ascii="Arial" w:hAnsi="Arial" w:eastAsia="Arial" w:cs="Arial"/>
+              <w:ind w:firstLine="0" w:left="100" w:right="100"/>
+            </w:pPr>
+            <w:r xmlns:w="http://schemas.openxmlformats.org/wordprocessingml/2006/main" xmlns:wp="http://schemas.openxmlformats.org/drawingml/2006/wordprocessingDrawing" xmlns:r="http://schemas.openxmlformats.org/officeDocument/2006/relationships" xmlns:w14="http://schemas.microsoft.com/office/word/2010/wordml">
+              <w:rPr>
+                <w:rFonts w:ascii="Calibri" w:hAnsi="Calibri" w:eastAsia="Calibri" w:cs="Calibri"/>
                 <w:sz w:val="22"/>
                 <w:szCs w:val="22"/>
                 <w:color w:val="111111"/>
@@ -2334,25 +2336,27 @@
         </w:tc>
         <w:tc>
           <w:tcPr>
-            <w:tcBorders/>
-            <w:shd w:val="clear" w:color="auto" w:fill="EFEFEF"/>
-            <w:tcMar>
-              <w:top w:w="0" w:type="dxa"/>
-              <w:bottom w:w="0" w:type="dxa"/>
-              <w:left w:w="0" w:type="dxa"/>
-              <w:right w:w="0" w:type="dxa"/>
-            </w:tcMar>
-            <w:vAlign w:val="center"/>
-          </w:tcPr>
-          <w:p>
-            <w:pPr>
-              <w:jc w:val="center"/>
-              <w:spacing w:after="100" w:before="100" w:line="240"/>
-              <w:ind w:firstLine="0" w:left="40" w:right="40"/>
-            </w:pPr>
-            <w:r xmlns:w="http://schemas.openxmlformats.org/wordprocessingml/2006/main" xmlns:wp="http://schemas.openxmlformats.org/drawingml/2006/wordprocessingDrawing" xmlns:r="http://schemas.openxmlformats.org/officeDocument/2006/relationships" xmlns:w14="http://schemas.microsoft.com/office/word/2010/wordml">
-              <w:rPr>
-                <w:rFonts w:ascii="Arial" w:hAnsi="Arial" w:eastAsia="Arial" w:cs="Arial"/>
+            <w:tcBorders>
+              <w:bottom w:val="single" w:sz="16" w:space="0" w:color="000000"/>
+            </w:tcBorders>
+            <w:shd w:val="clear" w:color="auto" w:fill="FFFFFF"/>
+            <w:tcMar>
+              <w:top w:w="0" w:type="dxa"/>
+              <w:bottom w:w="0" w:type="dxa"/>
+              <w:left w:w="0" w:type="dxa"/>
+              <w:right w:w="0" w:type="dxa"/>
+            </w:tcMar>
+            <w:vAlign w:val="center"/>
+          </w:tcPr>
+          <w:p>
+            <w:pPr>
+              <w:jc w:val="center"/>
+              <w:spacing w:after="100" w:before="100" w:line="240"/>
+              <w:ind w:firstLine="0" w:left="100" w:right="100"/>
+            </w:pPr>
+            <w:r xmlns:w="http://schemas.openxmlformats.org/wordprocessingml/2006/main" xmlns:wp="http://schemas.openxmlformats.org/drawingml/2006/wordprocessingDrawing" xmlns:r="http://schemas.openxmlformats.org/officeDocument/2006/relationships" xmlns:w14="http://schemas.microsoft.com/office/word/2010/wordml">
+              <w:rPr>
+                <w:rFonts w:ascii="Calibri" w:hAnsi="Calibri" w:eastAsia="Calibri" w:cs="Calibri"/>
                 <w:sz w:val="22"/>
                 <w:szCs w:val="22"/>
                 <w:color w:val="111111"/>
@@ -2363,25 +2367,27 @@
         </w:tc>
         <w:tc>
           <w:tcPr>
-            <w:tcBorders/>
-            <w:shd w:val="clear" w:color="auto" w:fill="EFEFEF"/>
-            <w:tcMar>
-              <w:top w:w="0" w:type="dxa"/>
-              <w:bottom w:w="0" w:type="dxa"/>
-              <w:left w:w="0" w:type="dxa"/>
-              <w:right w:w="0" w:type="dxa"/>
-            </w:tcMar>
-            <w:vAlign w:val="center"/>
-          </w:tcPr>
-          <w:p>
-            <w:pPr>
-              <w:jc w:val="center"/>
-              <w:spacing w:after="100" w:before="100" w:line="240"/>
-              <w:ind w:firstLine="0" w:left="40" w:right="40"/>
-            </w:pPr>
-            <w:r xmlns:w="http://schemas.openxmlformats.org/wordprocessingml/2006/main" xmlns:wp="http://schemas.openxmlformats.org/drawingml/2006/wordprocessingDrawing" xmlns:r="http://schemas.openxmlformats.org/officeDocument/2006/relationships" xmlns:w14="http://schemas.microsoft.com/office/word/2010/wordml">
-              <w:rPr>
-                <w:rFonts w:ascii="Arial" w:hAnsi="Arial" w:eastAsia="Arial" w:cs="Arial"/>
+            <w:tcBorders>
+              <w:bottom w:val="single" w:sz="16" w:space="0" w:color="000000"/>
+            </w:tcBorders>
+            <w:shd w:val="clear" w:color="auto" w:fill="FFFFFF"/>
+            <w:tcMar>
+              <w:top w:w="0" w:type="dxa"/>
+              <w:bottom w:w="0" w:type="dxa"/>
+              <w:left w:w="0" w:type="dxa"/>
+              <w:right w:w="0" w:type="dxa"/>
+            </w:tcMar>
+            <w:vAlign w:val="center"/>
+          </w:tcPr>
+          <w:p>
+            <w:pPr>
+              <w:jc w:val="center"/>
+              <w:spacing w:after="100" w:before="100" w:line="240"/>
+              <w:ind w:firstLine="0" w:left="100" w:right="100"/>
+            </w:pPr>
+            <w:r xmlns:w="http://schemas.openxmlformats.org/wordprocessingml/2006/main" xmlns:wp="http://schemas.openxmlformats.org/drawingml/2006/wordprocessingDrawing" xmlns:r="http://schemas.openxmlformats.org/officeDocument/2006/relationships" xmlns:w14="http://schemas.microsoft.com/office/word/2010/wordml">
+              <w:rPr>
+                <w:rFonts w:ascii="Calibri" w:hAnsi="Calibri" w:eastAsia="Calibri" w:cs="Calibri"/>
                 <w:sz w:val="22"/>
                 <w:szCs w:val="22"/>
                 <w:color w:val="111111"/>
@@ -2392,25 +2398,27 @@
         </w:tc>
         <w:tc>
           <w:tcPr>
-            <w:tcBorders/>
-            <w:shd w:val="clear" w:color="auto" w:fill="EFEFEF"/>
-            <w:tcMar>
-              <w:top w:w="0" w:type="dxa"/>
-              <w:bottom w:w="0" w:type="dxa"/>
-              <w:left w:w="0" w:type="dxa"/>
-              <w:right w:w="0" w:type="dxa"/>
-            </w:tcMar>
-            <w:vAlign w:val="center"/>
-          </w:tcPr>
-          <w:p>
-            <w:pPr>
-              <w:jc w:val="center"/>
-              <w:spacing w:after="100" w:before="100" w:line="240"/>
-              <w:ind w:firstLine="0" w:left="40" w:right="40"/>
-            </w:pPr>
-            <w:r xmlns:w="http://schemas.openxmlformats.org/wordprocessingml/2006/main" xmlns:wp="http://schemas.openxmlformats.org/drawingml/2006/wordprocessingDrawing" xmlns:r="http://schemas.openxmlformats.org/officeDocument/2006/relationships" xmlns:w14="http://schemas.microsoft.com/office/word/2010/wordml">
-              <w:rPr>
-                <w:rFonts w:ascii="Arial" w:hAnsi="Arial" w:eastAsia="Arial" w:cs="Arial"/>
+            <w:tcBorders>
+              <w:bottom w:val="single" w:sz="16" w:space="0" w:color="000000"/>
+            </w:tcBorders>
+            <w:shd w:val="clear" w:color="auto" w:fill="FFFFFF"/>
+            <w:tcMar>
+              <w:top w:w="0" w:type="dxa"/>
+              <w:bottom w:w="0" w:type="dxa"/>
+              <w:left w:w="0" w:type="dxa"/>
+              <w:right w:w="0" w:type="dxa"/>
+            </w:tcMar>
+            <w:vAlign w:val="center"/>
+          </w:tcPr>
+          <w:p>
+            <w:pPr>
+              <w:jc w:val="center"/>
+              <w:spacing w:after="100" w:before="100" w:line="240"/>
+              <w:ind w:firstLine="0" w:left="100" w:right="100"/>
+            </w:pPr>
+            <w:r xmlns:w="http://schemas.openxmlformats.org/wordprocessingml/2006/main" xmlns:wp="http://schemas.openxmlformats.org/drawingml/2006/wordprocessingDrawing" xmlns:r="http://schemas.openxmlformats.org/officeDocument/2006/relationships" xmlns:w14="http://schemas.microsoft.com/office/word/2010/wordml">
+              <w:rPr>
+                <w:rFonts w:ascii="Calibri" w:hAnsi="Calibri" w:eastAsia="Calibri" w:cs="Calibri"/>
                 <w:sz w:val="22"/>
                 <w:szCs w:val="22"/>
                 <w:color w:val="111111"/>
@@ -2421,25 +2429,27 @@
         </w:tc>
         <w:tc>
           <w:tcPr>
-            <w:tcBorders/>
-            <w:shd w:val="clear" w:color="auto" w:fill="EFEFEF"/>
-            <w:tcMar>
-              <w:top w:w="0" w:type="dxa"/>
-              <w:bottom w:w="0" w:type="dxa"/>
-              <w:left w:w="0" w:type="dxa"/>
-              <w:right w:w="0" w:type="dxa"/>
-            </w:tcMar>
-            <w:vAlign w:val="center"/>
-          </w:tcPr>
-          <w:p>
-            <w:pPr>
-              <w:jc w:val="center"/>
-              <w:spacing w:after="100" w:before="100" w:line="240"/>
-              <w:ind w:firstLine="0" w:left="40" w:right="40"/>
-            </w:pPr>
-            <w:r xmlns:w="http://schemas.openxmlformats.org/wordprocessingml/2006/main" xmlns:wp="http://schemas.openxmlformats.org/drawingml/2006/wordprocessingDrawing" xmlns:r="http://schemas.openxmlformats.org/officeDocument/2006/relationships" xmlns:w14="http://schemas.microsoft.com/office/word/2010/wordml">
-              <w:rPr>
-                <w:rFonts w:ascii="Arial" w:hAnsi="Arial" w:eastAsia="Arial" w:cs="Arial"/>
+            <w:tcBorders>
+              <w:bottom w:val="single" w:sz="16" w:space="0" w:color="000000"/>
+            </w:tcBorders>
+            <w:shd w:val="clear" w:color="auto" w:fill="FFFFFF"/>
+            <w:tcMar>
+              <w:top w:w="0" w:type="dxa"/>
+              <w:bottom w:w="0" w:type="dxa"/>
+              <w:left w:w="0" w:type="dxa"/>
+              <w:right w:w="0" w:type="dxa"/>
+            </w:tcMar>
+            <w:vAlign w:val="center"/>
+          </w:tcPr>
+          <w:p>
+            <w:pPr>
+              <w:jc w:val="center"/>
+              <w:spacing w:after="100" w:before="100" w:line="240"/>
+              <w:ind w:firstLine="0" w:left="100" w:right="100"/>
+            </w:pPr>
+            <w:r xmlns:w="http://schemas.openxmlformats.org/wordprocessingml/2006/main" xmlns:wp="http://schemas.openxmlformats.org/drawingml/2006/wordprocessingDrawing" xmlns:r="http://schemas.openxmlformats.org/officeDocument/2006/relationships" xmlns:w14="http://schemas.microsoft.com/office/word/2010/wordml">
+              <w:rPr>
+                <w:rFonts w:ascii="Calibri" w:hAnsi="Calibri" w:eastAsia="Calibri" w:cs="Calibri"/>
                 <w:sz w:val="22"/>
                 <w:szCs w:val="22"/>
                 <w:color w:val="111111"/>

</xml_diff>

<commit_message>
three lines header and bottom style.
</commit_message>
<xml_diff>
--- a/Rscripts/Flextable/migen_example.docx
+++ b/Rscripts/Flextable/migen_example.docx
@@ -26,8 +26,8 @@
         <w:tc>
           <w:tcPr>
             <w:tcBorders>
-              <w:bottom w:val="single" w:sz="12" w:space="0" w:color="000000"/>
-              <w:top w:val="single" w:sz="16" w:space="0" w:color="000000"/>
+              <w:bottom w:val="single" w:sz="8" w:space="0" w:color="000000"/>
+              <w:top w:val="single" w:sz="12" w:space="0" w:color="000000"/>
             </w:tcBorders>
             <w:shd w:val="clear" w:color="auto" w:fill="FFFFFF"/>
             <w:tcMar>
@@ -58,8 +58,8 @@
         <w:tc>
           <w:tcPr>
             <w:tcBorders>
-              <w:bottom w:val="single" w:sz="12" w:space="0" w:color="000000"/>
-              <w:top w:val="single" w:sz="16" w:space="0" w:color="000000"/>
+              <w:bottom w:val="single" w:sz="8" w:space="0" w:color="000000"/>
+              <w:top w:val="single" w:sz="12" w:space="0" w:color="000000"/>
             </w:tcBorders>
             <w:shd w:val="clear" w:color="auto" w:fill="FFFFFF"/>
             <w:tcMar>
@@ -90,8 +90,8 @@
         <w:tc>
           <w:tcPr>
             <w:tcBorders>
-              <w:bottom w:val="single" w:sz="12" w:space="0" w:color="000000"/>
-              <w:top w:val="single" w:sz="16" w:space="0" w:color="000000"/>
+              <w:bottom w:val="single" w:sz="8" w:space="0" w:color="000000"/>
+              <w:top w:val="single" w:sz="12" w:space="0" w:color="000000"/>
             </w:tcBorders>
             <w:shd w:val="clear" w:color="auto" w:fill="FFFFFF"/>
             <w:tcMar>
@@ -122,8 +122,8 @@
         <w:tc>
           <w:tcPr>
             <w:tcBorders>
-              <w:bottom w:val="single" w:sz="12" w:space="0" w:color="000000"/>
-              <w:top w:val="single" w:sz="16" w:space="0" w:color="000000"/>
+              <w:bottom w:val="single" w:sz="8" w:space="0" w:color="000000"/>
+              <w:top w:val="single" w:sz="12" w:space="0" w:color="000000"/>
             </w:tcBorders>
             <w:shd w:val="clear" w:color="auto" w:fill="FFFFFF"/>
             <w:tcMar>
@@ -154,8 +154,8 @@
         <w:tc>
           <w:tcPr>
             <w:tcBorders>
-              <w:bottom w:val="single" w:sz="12" w:space="0" w:color="000000"/>
-              <w:top w:val="single" w:sz="16" w:space="0" w:color="000000"/>
+              <w:bottom w:val="single" w:sz="8" w:space="0" w:color="000000"/>
+              <w:top w:val="single" w:sz="12" w:space="0" w:color="000000"/>
             </w:tcBorders>
             <w:shd w:val="clear" w:color="auto" w:fill="FFFFFF"/>
             <w:tcMar>
@@ -2306,7 +2306,7 @@
         <w:tc>
           <w:tcPr>
             <w:tcBorders>
-              <w:bottom w:val="single" w:sz="16" w:space="0" w:color="000000"/>
+              <w:bottom w:val="single" w:sz="12" w:space="0" w:color="000000"/>
             </w:tcBorders>
             <w:shd w:val="clear" w:color="auto" w:fill="FFFFFF"/>
             <w:tcMar>
@@ -2337,7 +2337,7 @@
         <w:tc>
           <w:tcPr>
             <w:tcBorders>
-              <w:bottom w:val="single" w:sz="16" w:space="0" w:color="000000"/>
+              <w:bottom w:val="single" w:sz="12" w:space="0" w:color="000000"/>
             </w:tcBorders>
             <w:shd w:val="clear" w:color="auto" w:fill="FFFFFF"/>
             <w:tcMar>
@@ -2368,7 +2368,7 @@
         <w:tc>
           <w:tcPr>
             <w:tcBorders>
-              <w:bottom w:val="single" w:sz="16" w:space="0" w:color="000000"/>
+              <w:bottom w:val="single" w:sz="12" w:space="0" w:color="000000"/>
             </w:tcBorders>
             <w:shd w:val="clear" w:color="auto" w:fill="FFFFFF"/>
             <w:tcMar>
@@ -2399,7 +2399,7 @@
         <w:tc>
           <w:tcPr>
             <w:tcBorders>
-              <w:bottom w:val="single" w:sz="16" w:space="0" w:color="000000"/>
+              <w:bottom w:val="single" w:sz="12" w:space="0" w:color="000000"/>
             </w:tcBorders>
             <w:shd w:val="clear" w:color="auto" w:fill="FFFFFF"/>
             <w:tcMar>
@@ -2430,7 +2430,7 @@
         <w:tc>
           <w:tcPr>
             <w:tcBorders>
-              <w:bottom w:val="single" w:sz="16" w:space="0" w:color="000000"/>
+              <w:bottom w:val="single" w:sz="12" w:space="0" w:color="000000"/>
             </w:tcBorders>
             <w:shd w:val="clear" w:color="auto" w:fill="FFFFFF"/>
             <w:tcMar>

</xml_diff>